<commit_message>
Commiting Nim Game and Tricks document
</commit_message>
<xml_diff>
--- a/Tricks learnt.docx
+++ b/Tricks learnt.docx
@@ -10,7 +10,6 @@
         </w:rPr>
       </w:pPr>
       <w:bookmarkStart w:id="0" w:name="_Hlk483694209"/>
-      <w:bookmarkStart w:id="1" w:name="_GoBack"/>
       <w:r>
         <w:rPr>
           <w:b/>
@@ -23,7 +22,7 @@
       <w:r>
         <w:t xml:space="preserve">Source. </w:t>
       </w:r>
-      <w:hyperlink r:id="rId4" w:history="1">
+      <w:hyperlink r:id="rId7" w:history="1">
         <w:r>
           <w:rPr>
             <w:rStyle w:val="Hyperlink"/>
@@ -73,20 +72,11 @@
     </w:p>
     <w:p>
       <w:r>
-        <w:t xml:space="preserve">      </w:t>
-      </w:r>
-      <w:r>
-        <w:t>0001XXXXXX</w:t>
+        <w:t xml:space="preserve">      0001XXXXXX</w:t>
       </w:r>
       <w:r>
         <w:br/>
-        <w:t>OR 0</w:t>
-      </w:r>
-      <w:r>
-        <w:t>0001</w:t>
-      </w:r>
-      <w:r>
-        <w:t>XXXXX (Right shift by 1)</w:t>
+        <w:t>OR 00001XXXXX (Right shift by 1)</w:t>
       </w:r>
       <w:r>
         <w:br/>
@@ -100,39 +90,15 @@
     </w:p>
     <w:p>
       <w:r>
-        <w:t xml:space="preserve">      0001</w:t>
-      </w:r>
-      <w:r>
-        <w:t>1</w:t>
-      </w:r>
-      <w:r>
-        <w:t>XXXXX</w:t>
+        <w:t xml:space="preserve">      00011XXXXX</w:t>
       </w:r>
       <w:r>
         <w:br/>
-        <w:t>OR 0000</w:t>
-      </w:r>
-      <w:r>
-        <w:t>011XXX (</w:t>
-      </w:r>
-      <w:r>
-        <w:t xml:space="preserve">Right shift by </w:t>
-      </w:r>
-      <w:r>
-        <w:t>2</w:t>
-      </w:r>
-      <w:r>
-        <w:t>)</w:t>
+        <w:t>OR 0000011XXX (Right shift by 2)</w:t>
       </w:r>
       <w:r>
         <w:br/>
-        <w:t>=    00011</w:t>
-      </w:r>
-      <w:r>
-        <w:t>11</w:t>
-      </w:r>
-      <w:r>
-        <w:t>XXX</w:t>
+        <w:t>=    0001111XXX</w:t>
       </w:r>
     </w:p>
     <w:p>
@@ -142,71 +108,20 @@
     </w:p>
     <w:p>
       <w:r>
-        <w:t xml:space="preserve">      00011</w:t>
-      </w:r>
-      <w:r>
-        <w:t>11</w:t>
-      </w:r>
-      <w:r>
-        <w:t>XXX</w:t>
+        <w:t xml:space="preserve">      0001111XXX</w:t>
       </w:r>
       <w:r>
         <w:br/>
-        <w:t xml:space="preserve">OR </w:t>
-      </w:r>
-      <w:r>
-        <w:t>0000000111 (</w:t>
-      </w:r>
-      <w:r>
-        <w:t xml:space="preserve">Right shift by </w:t>
-      </w:r>
-      <w:r>
-        <w:t>4</w:t>
-      </w:r>
-      <w:r>
-        <w:t>)</w:t>
+        <w:t>OR 0000000111 (Right shift by 4)</w:t>
       </w:r>
       <w:r>
         <w:br/>
-        <w:t>=    0001111</w:t>
-      </w:r>
-      <w:r>
-        <w:t>111</w:t>
-      </w:r>
-    </w:p>
-    <w:p>
-      <w:r>
-        <w:t xml:space="preserve">Note how </w:t>
-      </w:r>
-      <w:r>
-        <w:t>0001010001</w:t>
-      </w:r>
-      <w:r>
-        <w:t xml:space="preserve"> is transformed to </w:t>
-      </w:r>
-      <w:r>
-        <w:t>0001</w:t>
-      </w:r>
-      <w:r>
-        <w:t>1</w:t>
-      </w:r>
-      <w:r>
-        <w:t>1</w:t>
-      </w:r>
-      <w:r>
-        <w:t>111</w:t>
-      </w:r>
-      <w:r>
-        <w:t>1</w:t>
-      </w:r>
-      <w:r>
-        <w:t xml:space="preserve">. All we need to do now is to add 1 to it. This makes the number </w:t>
-      </w:r>
-      <w:r>
-        <w:t>00</w:t>
-      </w:r>
-      <w:r>
-        <w:t xml:space="preserve">10000000 which is the next 2 </w:t>
+        <w:t>=    0001111111</w:t>
+      </w:r>
+    </w:p>
+    <w:p>
+      <w:r>
+        <w:t xml:space="preserve">Note how 0001010001 is transformed to 0001111111. All we need to do now is to add 1 to it. This makes the number 0010000000 which is the next 2 </w:t>
       </w:r>
       <w:r>
         <w:t>powers</w:t>
@@ -274,27 +189,7 @@
           <w:sz w:val="20"/>
           <w:szCs w:val="20"/>
         </w:rPr>
-        <w:t xml:space="preserve">unsigned </w:t>
-      </w:r>
-      <w:proofErr w:type="spellStart"/>
-      <w:r>
-        <w:rPr>
-          <w:rFonts w:ascii="Courier New" w:eastAsia="Times New Roman" w:hAnsi="Courier New" w:cs="Courier New"/>
-          <w:color w:val="000000"/>
-          <w:sz w:val="20"/>
-          <w:szCs w:val="20"/>
-        </w:rPr>
-        <w:t>int</w:t>
-      </w:r>
-      <w:proofErr w:type="spellEnd"/>
-      <w:r>
-        <w:rPr>
-          <w:rFonts w:ascii="Courier New" w:eastAsia="Times New Roman" w:hAnsi="Courier New" w:cs="Courier New"/>
-          <w:color w:val="000000"/>
-          <w:sz w:val="20"/>
-          <w:szCs w:val="20"/>
-        </w:rPr>
-        <w:t xml:space="preserve"> v; // compute the next highest power of 2 of 32-bit v</w:t>
+        <w:t>unsigned int v; // compute the next highest power of 2 of 32-bit v</w:t>
       </w:r>
     </w:p>
     <w:p>
@@ -616,76 +511,18 @@
         <w:t>log(bits)</w:t>
       </w:r>
       <w:r>
-        <w:t xml:space="preserve"> time. Find the highest bit set using kind of binary search. Divide the number into two </w:t>
-      </w:r>
-      <w:proofErr w:type="spellStart"/>
-      <w:r>
-        <w:t>halvs</w:t>
-      </w:r>
-      <w:proofErr w:type="spellEnd"/>
-      <w:r>
-        <w:t>, check if the first half is zero (meaning highest bit is the second half)</w:t>
-      </w:r>
-      <w:r>
-        <w:t xml:space="preserve">, if yes then </w:t>
-      </w:r>
-      <w:proofErr w:type="spellStart"/>
-      <w:r>
-        <w:t>goto</w:t>
-      </w:r>
-      <w:proofErr w:type="spellEnd"/>
-      <w:r>
-        <w:t xml:space="preserve"> second half, else </w:t>
-      </w:r>
-      <w:proofErr w:type="spellStart"/>
-      <w:r>
-        <w:t>recurse</w:t>
-      </w:r>
-      <w:proofErr w:type="spellEnd"/>
-      <w:r>
-        <w:t xml:space="preserve"> on the first half. When there are only two bits left, we’re at the base case.</w:t>
+        <w:t xml:space="preserve"> time. Find the highest bit set using kind of binary search. Divide the number into two halvs, check if the first half is zero (meaning highest bit is the second half)</w:t>
+      </w:r>
+      <w:r>
+        <w:t>, if yes then goto second half, else recurse on the first half. When there are only two bits left, we’re at the base case.</w:t>
       </w:r>
     </w:p>
     <w:p>
       <w:pPr>
         <w:pStyle w:val="NoSpacing"/>
       </w:pPr>
-      <w:proofErr w:type="spellStart"/>
-      <w:r>
-        <w:t>int</w:t>
-      </w:r>
-      <w:proofErr w:type="spellEnd"/>
-      <w:r>
-        <w:t xml:space="preserve"> </w:t>
-      </w:r>
-      <w:proofErr w:type="spellStart"/>
-      <w:r>
-        <w:t>round_two_</w:t>
-      </w:r>
-      <w:proofErr w:type="gramStart"/>
-      <w:r>
-        <w:t>powers</w:t>
-      </w:r>
-      <w:proofErr w:type="spellEnd"/>
-      <w:r>
-        <w:t>(</w:t>
-      </w:r>
-      <w:proofErr w:type="spellStart"/>
-      <w:proofErr w:type="gramEnd"/>
-      <w:r>
-        <w:t>int</w:t>
-      </w:r>
-      <w:proofErr w:type="spellEnd"/>
-      <w:r>
-        <w:t xml:space="preserve"> </w:t>
-      </w:r>
-      <w:proofErr w:type="spellStart"/>
-      <w:r>
-        <w:t>num</w:t>
-      </w:r>
-      <w:proofErr w:type="spellEnd"/>
-      <w:r>
-        <w:t>) {</w:t>
+      <w:r>
+        <w:t>int round_two_powers(int num) {</w:t>
       </w:r>
     </w:p>
     <w:p>
@@ -693,52 +530,28 @@
         <w:pStyle w:val="NoSpacing"/>
       </w:pPr>
       <w:r>
+        <w:t xml:space="preserve">        int divisor = 16;</w:t>
+      </w:r>
+    </w:p>
+    <w:p>
+      <w:pPr>
+        <w:pStyle w:val="NoSpacing"/>
+      </w:pPr>
+      <w:r>
+        <w:t xml:space="preserve">        int bit_count = 0;</w:t>
+      </w:r>
+    </w:p>
+    <w:p>
+      <w:pPr>
+        <w:pStyle w:val="NoSpacing"/>
+      </w:pPr>
+      <w:r>
         <w:t xml:space="preserve">        </w:t>
       </w:r>
-      <w:proofErr w:type="spellStart"/>
-      <w:r>
-        <w:t>int</w:t>
-      </w:r>
-      <w:proofErr w:type="spellEnd"/>
-      <w:r>
-        <w:t xml:space="preserve"> divisor = 16;</w:t>
-      </w:r>
     </w:p>
     <w:p>
       <w:pPr>
         <w:pStyle w:val="NoSpacing"/>
-      </w:pPr>
-      <w:r>
-        <w:t xml:space="preserve">        </w:t>
-      </w:r>
-      <w:proofErr w:type="spellStart"/>
-      <w:r>
-        <w:t>int</w:t>
-      </w:r>
-      <w:proofErr w:type="spellEnd"/>
-      <w:r>
-        <w:t xml:space="preserve"> </w:t>
-      </w:r>
-      <w:proofErr w:type="spellStart"/>
-      <w:r>
-        <w:t>bit_count</w:t>
-      </w:r>
-      <w:proofErr w:type="spellEnd"/>
-      <w:r>
-        <w:t xml:space="preserve"> = 0;</w:t>
-      </w:r>
-    </w:p>
-    <w:p>
-      <w:pPr>
-        <w:pStyle w:val="NoSpacing"/>
-      </w:pPr>
-      <w:r>
-        <w:t xml:space="preserve">        </w:t>
-      </w:r>
-    </w:p>
-    <w:p>
-      <w:pPr>
-        <w:pStyle w:val="NoSpacing"/>
         <w:rPr>
           <w:i/>
         </w:rPr>
@@ -747,19 +560,7 @@
         <w:rPr>
           <w:i/>
         </w:rPr>
-        <w:t xml:space="preserve">        /* Doing binary </w:t>
-      </w:r>
-      <w:r>
-        <w:rPr>
-          <w:i/>
-        </w:rPr>
-        <w:t>search</w:t>
-      </w:r>
-      <w:r>
-        <w:rPr>
-          <w:i/>
-        </w:rPr>
-        <w:t xml:space="preserve"> here */</w:t>
+        <w:t xml:space="preserve">        /* Doing binary search here */</w:t>
       </w:r>
     </w:p>
     <w:p>
@@ -804,15 +605,7 @@
         <w:pStyle w:val="NoSpacing"/>
       </w:pPr>
       <w:r>
-        <w:t xml:space="preserve">            if (</w:t>
-      </w:r>
-      <w:proofErr w:type="spellStart"/>
-      <w:r>
-        <w:t>num</w:t>
-      </w:r>
-      <w:proofErr w:type="spellEnd"/>
-      <w:r>
-        <w:t xml:space="preserve"> &gt;&gt; divisor) {</w:t>
+        <w:t xml:space="preserve">            if (num &gt;&gt; divisor) {</w:t>
       </w:r>
     </w:p>
     <w:p>
@@ -848,20 +641,64 @@
         <w:pStyle w:val="NoSpacing"/>
       </w:pPr>
       <w:r>
+        <w:t xml:space="preserve">                bit_count += divisor;</w:t>
+      </w:r>
+    </w:p>
+    <w:p>
+      <w:pPr>
+        <w:pStyle w:val="NoSpacing"/>
+        <w:rPr>
+          <w:i/>
+        </w:rPr>
+      </w:pPr>
+      <w:r>
+        <w:rPr>
+          <w:i/>
+        </w:rPr>
+        <w:t xml:space="preserve">                /* We need to recurse in the first half again, thus reduce the num to only </w:t>
+      </w:r>
+    </w:p>
+    <w:p>
+      <w:pPr>
+        <w:pStyle w:val="NoSpacing"/>
+        <w:rPr>
+          <w:i/>
+        </w:rPr>
+      </w:pPr>
+      <w:r>
+        <w:rPr>
+          <w:i/>
+        </w:rPr>
+        <w:t xml:space="preserve">                 * first half */</w:t>
+      </w:r>
+    </w:p>
+    <w:p>
+      <w:pPr>
+        <w:pStyle w:val="NoSpacing"/>
+      </w:pPr>
+      <w:r>
+        <w:t xml:space="preserve">                num &gt;&gt;= divisor;</w:t>
+      </w:r>
+    </w:p>
+    <w:p>
+      <w:pPr>
+        <w:pStyle w:val="NoSpacing"/>
+      </w:pPr>
+      <w:r>
         <w:t xml:space="preserve">                </w:t>
       </w:r>
-      <w:proofErr w:type="spellStart"/>
-      <w:r>
-        <w:t>bit_count</w:t>
-      </w:r>
-      <w:proofErr w:type="spellEnd"/>
-      <w:r>
-        <w:t xml:space="preserve"> += divisor;</w:t>
-      </w:r>
     </w:p>
     <w:p>
       <w:pPr>
         <w:pStyle w:val="NoSpacing"/>
+      </w:pPr>
+      <w:r>
+        <w:t xml:space="preserve">            } else {</w:t>
+      </w:r>
+    </w:p>
+    <w:p>
+      <w:pPr>
+        <w:pStyle w:val="NoSpacing"/>
         <w:rPr>
           <w:i/>
         </w:rPr>
@@ -870,35 +707,51 @@
         <w:rPr>
           <w:i/>
         </w:rPr>
-        <w:t xml:space="preserve">                /* We need to </w:t>
-      </w:r>
-      <w:proofErr w:type="spellStart"/>
-      <w:r>
+        <w:t xml:space="preserve">                /* second half. As first half is zero, the highest bit should be in</w:t>
+      </w:r>
+    </w:p>
+    <w:p>
+      <w:pPr>
+        <w:pStyle w:val="NoSpacing"/>
         <w:rPr>
           <w:i/>
         </w:rPr>
-        <w:t>recurse</w:t>
-      </w:r>
-      <w:proofErr w:type="spellEnd"/>
+      </w:pPr>
       <w:r>
         <w:rPr>
           <w:i/>
         </w:rPr>
-        <w:t xml:space="preserve"> in the first half again, thus reduce the </w:t>
-      </w:r>
-      <w:proofErr w:type="spellStart"/>
-      <w:r>
+        <w:t xml:space="preserve">                 * the second half*/</w:t>
+      </w:r>
+    </w:p>
+    <w:p>
+      <w:pPr>
+        <w:pStyle w:val="NoSpacing"/>
+      </w:pPr>
+      <w:r>
+        <w:t xml:space="preserve">                </w:t>
+      </w:r>
+    </w:p>
+    <w:p>
+      <w:pPr>
+        <w:pStyle w:val="NoSpacing"/>
+      </w:pPr>
+      <w:r>
+        <w:t xml:space="preserve">            }</w:t>
+      </w:r>
+    </w:p>
+    <w:p>
+      <w:pPr>
+        <w:pStyle w:val="NoSpacing"/>
         <w:rPr>
           <w:i/>
         </w:rPr>
-        <w:t>num</w:t>
-      </w:r>
-      <w:proofErr w:type="spellEnd"/>
+      </w:pPr>
       <w:r>
         <w:rPr>
           <w:i/>
         </w:rPr>
-        <w:t xml:space="preserve"> to only </w:t>
+        <w:t xml:space="preserve">            /* We keep halving the division of bits. I.e., we divide the number into 16 bit two chunks.</w:t>
       </w:r>
     </w:p>
     <w:p>
@@ -912,23 +765,21 @@
         <w:rPr>
           <w:i/>
         </w:rPr>
-        <w:t xml:space="preserve">                 * first half */</w:t>
+        <w:t xml:space="preserve">             * Then we divide it into two 8-bit chunks the, two 4-bits chunks till two 1-bits cunks</w:t>
       </w:r>
     </w:p>
     <w:p>
       <w:pPr>
         <w:pStyle w:val="NoSpacing"/>
-      </w:pPr>
-      <w:r>
-        <w:t xml:space="preserve">                </w:t>
-      </w:r>
-      <w:proofErr w:type="spellStart"/>
-      <w:r>
-        <w:t>num</w:t>
-      </w:r>
-      <w:proofErr w:type="spellEnd"/>
-      <w:r>
-        <w:t xml:space="preserve"> &gt;&gt;= divisor;</w:t>
+        <w:rPr>
+          <w:i/>
+        </w:rPr>
+      </w:pPr>
+      <w:r>
+        <w:rPr>
+          <w:i/>
+        </w:rPr>
+        <w:t xml:space="preserve">             */</w:t>
       </w:r>
     </w:p>
     <w:p>
@@ -936,7 +787,7 @@
         <w:pStyle w:val="NoSpacing"/>
       </w:pPr>
       <w:r>
-        <w:t xml:space="preserve">                </w:t>
+        <w:t xml:space="preserve">            divisor /= 2;</w:t>
       </w:r>
     </w:p>
     <w:p>
@@ -944,7 +795,7 @@
         <w:pStyle w:val="NoSpacing"/>
       </w:pPr>
       <w:r>
-        <w:t xml:space="preserve">            } else {</w:t>
+        <w:t xml:space="preserve">        }</w:t>
       </w:r>
     </w:p>
     <w:p>
@@ -955,180 +806,1228 @@
         </w:rPr>
       </w:pPr>
       <w:r>
+        <w:t xml:space="preserve"> </w:t>
+      </w:r>
+      <w:r>
         <w:rPr>
           <w:i/>
         </w:rPr>
-        <w:t xml:space="preserve">                /* second half. As first half is zero, the highest bit should be in</w:t>
+        <w:t xml:space="preserve">       /* bit_count will tell the exact highest bit set. We need one bit more to that */</w:t>
       </w:r>
     </w:p>
     <w:p>
       <w:pPr>
         <w:pStyle w:val="NoSpacing"/>
+      </w:pPr>
+      <w:r>
+        <w:t xml:space="preserve">        return 1 &lt;&lt; (bit_count + 1);</w:t>
+      </w:r>
+    </w:p>
+    <w:p>
+      <w:pPr>
+        <w:pStyle w:val="NoSpacing"/>
+      </w:pPr>
+      <w:r>
+        <w:t xml:space="preserve">    }</w:t>
+      </w:r>
+    </w:p>
+    <w:p>
+      <w:pPr>
+        <w:pBdr>
+          <w:bottom w:val="single" w:sz="12" w:space="1" w:color="auto"/>
+        </w:pBdr>
+      </w:pPr>
+    </w:p>
+    <w:bookmarkEnd w:id="0"/>
+    <w:p>
+      <w:pPr>
+        <w:rPr>
+          <w:b/>
+          <w:sz w:val="32"/>
+        </w:rPr>
+      </w:pPr>
+      <w:r>
+        <w:rPr>
+          <w:b/>
+          <w:sz w:val="32"/>
+        </w:rPr>
+        <w:t>An application of Stack.</w:t>
+      </w:r>
+    </w:p>
+    <w:p>
+      <w:pPr>
+        <w:shd w:val="clear" w:color="auto" w:fill="FFFFFF"/>
+        <w:spacing w:after="150" w:line="450" w:lineRule="atLeast"/>
+        <w:rPr>
+          <w:rFonts w:ascii="Helvetica" w:eastAsia="Times New Roman" w:hAnsi="Helvetica" w:cs="Times New Roman"/>
+          <w:color w:val="333333"/>
+          <w:sz w:val="21"/>
+          <w:szCs w:val="21"/>
+        </w:rPr>
+      </w:pPr>
+      <w:r>
+        <w:rPr>
+          <w:rFonts w:ascii="Helvetica" w:eastAsia="Times New Roman" w:hAnsi="Helvetica" w:cs="Times New Roman"/>
+          <w:color w:val="333333"/>
+          <w:sz w:val="21"/>
+          <w:szCs w:val="21"/>
+        </w:rPr>
+        <w:t>You are given two arrays </w:t>
+      </w:r>
+      <w:r>
+        <w:rPr>
+          <w:rFonts w:ascii="Helvetica" w:eastAsia="Times New Roman" w:hAnsi="Helvetica" w:cs="Times New Roman"/>
+          <w:b/>
+          <w:bCs/>
+          <w:color w:val="333333"/>
+          <w:sz w:val="21"/>
+          <w:szCs w:val="21"/>
+        </w:rPr>
+        <w:t>(without duplicates)</w:t>
+      </w:r>
+      <w:r>
+        <w:rPr>
+          <w:rFonts w:ascii="Helvetica" w:eastAsia="Times New Roman" w:hAnsi="Helvetica" w:cs="Times New Roman"/>
+          <w:color w:val="333333"/>
+          <w:sz w:val="21"/>
+          <w:szCs w:val="21"/>
+        </w:rPr>
+        <w:t> </w:t>
+      </w:r>
+      <w:r>
+        <w:rPr>
+          <w:rFonts w:ascii="Consolas" w:eastAsia="Times New Roman" w:hAnsi="Consolas" w:cs="Courier New"/>
+          <w:color w:val="C7254E"/>
+          <w:sz w:val="19"/>
+          <w:szCs w:val="19"/>
+          <w:shd w:val="clear" w:color="auto" w:fill="F9F2F4"/>
+        </w:rPr>
+        <w:t>nums1</w:t>
+      </w:r>
+      <w:r>
+        <w:rPr>
+          <w:rFonts w:ascii="Helvetica" w:eastAsia="Times New Roman" w:hAnsi="Helvetica" w:cs="Times New Roman"/>
+          <w:color w:val="333333"/>
+          <w:sz w:val="21"/>
+          <w:szCs w:val="21"/>
+        </w:rPr>
+        <w:t> and </w:t>
+      </w:r>
+      <w:r>
+        <w:rPr>
+          <w:rFonts w:ascii="Consolas" w:eastAsia="Times New Roman" w:hAnsi="Consolas" w:cs="Courier New"/>
+          <w:color w:val="C7254E"/>
+          <w:sz w:val="19"/>
+          <w:szCs w:val="19"/>
+          <w:shd w:val="clear" w:color="auto" w:fill="F9F2F4"/>
+        </w:rPr>
+        <w:t>nums2</w:t>
+      </w:r>
+      <w:r>
+        <w:rPr>
+          <w:rFonts w:ascii="Helvetica" w:eastAsia="Times New Roman" w:hAnsi="Helvetica" w:cs="Times New Roman"/>
+          <w:color w:val="333333"/>
+          <w:sz w:val="21"/>
+          <w:szCs w:val="21"/>
+        </w:rPr>
+        <w:t> where </w:t>
+      </w:r>
+      <w:r>
+        <w:rPr>
+          <w:rFonts w:ascii="Consolas" w:eastAsia="Times New Roman" w:hAnsi="Consolas" w:cs="Courier New"/>
+          <w:color w:val="C7254E"/>
+          <w:sz w:val="19"/>
+          <w:szCs w:val="19"/>
+          <w:shd w:val="clear" w:color="auto" w:fill="F9F2F4"/>
+        </w:rPr>
+        <w:t>nums1</w:t>
+      </w:r>
+      <w:r>
+        <w:rPr>
+          <w:rFonts w:ascii="Helvetica" w:eastAsia="Times New Roman" w:hAnsi="Helvetica" w:cs="Times New Roman"/>
+          <w:color w:val="333333"/>
+          <w:sz w:val="21"/>
+          <w:szCs w:val="21"/>
+        </w:rPr>
+        <w:t>’s elements are subset of </w:t>
+      </w:r>
+      <w:r>
+        <w:rPr>
+          <w:rFonts w:ascii="Consolas" w:eastAsia="Times New Roman" w:hAnsi="Consolas" w:cs="Courier New"/>
+          <w:color w:val="C7254E"/>
+          <w:sz w:val="19"/>
+          <w:szCs w:val="19"/>
+          <w:shd w:val="clear" w:color="auto" w:fill="F9F2F4"/>
+        </w:rPr>
+        <w:t>nums2</w:t>
+      </w:r>
+      <w:r>
+        <w:rPr>
+          <w:rFonts w:ascii="Helvetica" w:eastAsia="Times New Roman" w:hAnsi="Helvetica" w:cs="Times New Roman"/>
+          <w:color w:val="333333"/>
+          <w:sz w:val="21"/>
+          <w:szCs w:val="21"/>
+        </w:rPr>
+        <w:t>. Find all the next greater numbers for </w:t>
+      </w:r>
+      <w:r>
+        <w:rPr>
+          <w:rFonts w:ascii="Consolas" w:eastAsia="Times New Roman" w:hAnsi="Consolas" w:cs="Courier New"/>
+          <w:color w:val="C7254E"/>
+          <w:sz w:val="19"/>
+          <w:szCs w:val="19"/>
+          <w:shd w:val="clear" w:color="auto" w:fill="F9F2F4"/>
+        </w:rPr>
+        <w:t>nums1</w:t>
+      </w:r>
+      <w:r>
+        <w:rPr>
+          <w:rFonts w:ascii="Helvetica" w:eastAsia="Times New Roman" w:hAnsi="Helvetica" w:cs="Times New Roman"/>
+          <w:color w:val="333333"/>
+          <w:sz w:val="21"/>
+          <w:szCs w:val="21"/>
+        </w:rPr>
+        <w:t>'s elements in the corresponding places of </w:t>
+      </w:r>
+      <w:r>
+        <w:rPr>
+          <w:rFonts w:ascii="Consolas" w:eastAsia="Times New Roman" w:hAnsi="Consolas" w:cs="Courier New"/>
+          <w:color w:val="C7254E"/>
+          <w:sz w:val="19"/>
+          <w:szCs w:val="19"/>
+          <w:shd w:val="clear" w:color="auto" w:fill="F9F2F4"/>
+        </w:rPr>
+        <w:t>nums2</w:t>
+      </w:r>
+      <w:r>
+        <w:rPr>
+          <w:rFonts w:ascii="Helvetica" w:eastAsia="Times New Roman" w:hAnsi="Helvetica" w:cs="Times New Roman"/>
+          <w:color w:val="333333"/>
+          <w:sz w:val="21"/>
+          <w:szCs w:val="21"/>
+        </w:rPr>
+        <w:t>.</w:t>
+      </w:r>
+    </w:p>
+    <w:p>
+      <w:pPr>
+        <w:shd w:val="clear" w:color="auto" w:fill="FFFFFF"/>
+        <w:spacing w:after="150" w:line="450" w:lineRule="atLeast"/>
+        <w:rPr>
+          <w:rFonts w:ascii="Helvetica" w:eastAsia="Times New Roman" w:hAnsi="Helvetica" w:cs="Times New Roman"/>
+          <w:color w:val="333333"/>
+          <w:sz w:val="21"/>
+          <w:szCs w:val="21"/>
+        </w:rPr>
+      </w:pPr>
+      <w:r>
+        <w:rPr>
+          <w:rFonts w:ascii="Helvetica" w:eastAsia="Times New Roman" w:hAnsi="Helvetica" w:cs="Times New Roman"/>
+          <w:color w:val="333333"/>
+          <w:sz w:val="21"/>
+          <w:szCs w:val="21"/>
+        </w:rPr>
+        <w:t>The Next Greater Number of a number </w:t>
+      </w:r>
+      <w:r>
+        <w:rPr>
+          <w:rFonts w:ascii="Helvetica" w:eastAsia="Times New Roman" w:hAnsi="Helvetica" w:cs="Times New Roman"/>
+          <w:b/>
+          <w:bCs/>
+          <w:color w:val="333333"/>
+          <w:sz w:val="21"/>
+          <w:szCs w:val="21"/>
+        </w:rPr>
+        <w:t>x</w:t>
+      </w:r>
+      <w:r>
+        <w:rPr>
+          <w:rFonts w:ascii="Helvetica" w:eastAsia="Times New Roman" w:hAnsi="Helvetica" w:cs="Times New Roman"/>
+          <w:color w:val="333333"/>
+          <w:sz w:val="21"/>
+          <w:szCs w:val="21"/>
+        </w:rPr>
+        <w:t> in </w:t>
+      </w:r>
+      <w:r>
+        <w:rPr>
+          <w:rFonts w:ascii="Consolas" w:eastAsia="Times New Roman" w:hAnsi="Consolas" w:cs="Courier New"/>
+          <w:color w:val="C7254E"/>
+          <w:sz w:val="19"/>
+          <w:szCs w:val="19"/>
+          <w:shd w:val="clear" w:color="auto" w:fill="F9F2F4"/>
+        </w:rPr>
+        <w:t>nums1</w:t>
+      </w:r>
+      <w:r>
+        <w:rPr>
+          <w:rFonts w:ascii="Helvetica" w:eastAsia="Times New Roman" w:hAnsi="Helvetica" w:cs="Times New Roman"/>
+          <w:color w:val="333333"/>
+          <w:sz w:val="21"/>
+          <w:szCs w:val="21"/>
+        </w:rPr>
+        <w:t> is the first greater number to its right in </w:t>
+      </w:r>
+      <w:r>
+        <w:rPr>
+          <w:rFonts w:ascii="Consolas" w:eastAsia="Times New Roman" w:hAnsi="Consolas" w:cs="Courier New"/>
+          <w:color w:val="C7254E"/>
+          <w:sz w:val="19"/>
+          <w:szCs w:val="19"/>
+          <w:shd w:val="clear" w:color="auto" w:fill="F9F2F4"/>
+        </w:rPr>
+        <w:t>nums2</w:t>
+      </w:r>
+      <w:r>
+        <w:rPr>
+          <w:rFonts w:ascii="Helvetica" w:eastAsia="Times New Roman" w:hAnsi="Helvetica" w:cs="Times New Roman"/>
+          <w:color w:val="333333"/>
+          <w:sz w:val="21"/>
+          <w:szCs w:val="21"/>
+        </w:rPr>
+        <w:t>. If it does not exist, output -1 for this number.</w:t>
+      </w:r>
+    </w:p>
+    <w:p>
+      <w:pPr>
+        <w:shd w:val="clear" w:color="auto" w:fill="FFFFFF"/>
+        <w:spacing w:after="150" w:line="450" w:lineRule="atLeast"/>
+        <w:rPr>
+          <w:rFonts w:ascii="Helvetica" w:eastAsia="Times New Roman" w:hAnsi="Helvetica" w:cs="Times New Roman"/>
+          <w:color w:val="333333"/>
+          <w:sz w:val="21"/>
+          <w:szCs w:val="21"/>
+        </w:rPr>
+      </w:pPr>
+      <w:r>
+        <w:rPr>
+          <w:rFonts w:ascii="Helvetica" w:eastAsia="Times New Roman" w:hAnsi="Helvetica" w:cs="Times New Roman"/>
+          <w:b/>
+          <w:bCs/>
+          <w:color w:val="333333"/>
+          <w:sz w:val="21"/>
+          <w:szCs w:val="21"/>
+        </w:rPr>
+        <w:t>Example 1:</w:t>
+      </w:r>
+    </w:p>
+    <w:p>
+      <w:pPr>
+        <w:pBdr>
+          <w:top w:val="single" w:sz="6" w:space="7" w:color="CCCCCC"/>
+          <w:left w:val="single" w:sz="6" w:space="7" w:color="CCCCCC"/>
+          <w:bottom w:val="single" w:sz="6" w:space="7" w:color="CCCCCC"/>
+          <w:right w:val="single" w:sz="6" w:space="7" w:color="CCCCCC"/>
+        </w:pBdr>
+        <w:shd w:val="clear" w:color="auto" w:fill="F5F5F5"/>
+        <w:tabs>
+          <w:tab w:val="left" w:pos="916"/>
+          <w:tab w:val="left" w:pos="1832"/>
+          <w:tab w:val="left" w:pos="2748"/>
+          <w:tab w:val="left" w:pos="3664"/>
+          <w:tab w:val="left" w:pos="4580"/>
+          <w:tab w:val="left" w:pos="5496"/>
+          <w:tab w:val="left" w:pos="6412"/>
+          <w:tab w:val="left" w:pos="7328"/>
+          <w:tab w:val="left" w:pos="8244"/>
+          <w:tab w:val="left" w:pos="9160"/>
+          <w:tab w:val="left" w:pos="10076"/>
+          <w:tab w:val="left" w:pos="10992"/>
+          <w:tab w:val="left" w:pos="11908"/>
+          <w:tab w:val="left" w:pos="12824"/>
+          <w:tab w:val="left" w:pos="13740"/>
+          <w:tab w:val="left" w:pos="14656"/>
+        </w:tabs>
+        <w:wordWrap w:val="0"/>
+        <w:spacing w:after="150" w:line="240" w:lineRule="auto"/>
+        <w:rPr>
+          <w:rFonts w:ascii="Consolas" w:eastAsia="Times New Roman" w:hAnsi="Consolas" w:cs="Courier New"/>
+          <w:color w:val="333333"/>
+          <w:sz w:val="20"/>
+          <w:szCs w:val="20"/>
+        </w:rPr>
+      </w:pPr>
+      <w:r>
+        <w:rPr>
+          <w:rFonts w:ascii="Consolas" w:eastAsia="Times New Roman" w:hAnsi="Consolas" w:cs="Courier New"/>
+          <w:b/>
+          <w:bCs/>
+          <w:color w:val="333333"/>
+          <w:sz w:val="20"/>
+          <w:szCs w:val="20"/>
+        </w:rPr>
+        <w:t>Input:</w:t>
+      </w:r>
+      <w:r>
+        <w:rPr>
+          <w:rFonts w:ascii="Consolas" w:eastAsia="Times New Roman" w:hAnsi="Consolas" w:cs="Courier New"/>
+          <w:color w:val="333333"/>
+          <w:sz w:val="20"/>
+          <w:szCs w:val="20"/>
+        </w:rPr>
+        <w:t xml:space="preserve"> </w:t>
+      </w:r>
+      <w:r>
+        <w:rPr>
+          <w:rFonts w:ascii="Consolas" w:eastAsia="Times New Roman" w:hAnsi="Consolas" w:cs="Courier New"/>
+          <w:b/>
+          <w:bCs/>
+          <w:color w:val="333333"/>
+          <w:sz w:val="20"/>
+          <w:szCs w:val="20"/>
+        </w:rPr>
+        <w:t>nums1</w:t>
+      </w:r>
+      <w:r>
+        <w:rPr>
+          <w:rFonts w:ascii="Consolas" w:eastAsia="Times New Roman" w:hAnsi="Consolas" w:cs="Courier New"/>
+          <w:color w:val="333333"/>
+          <w:sz w:val="20"/>
+          <w:szCs w:val="20"/>
+        </w:rPr>
+        <w:t xml:space="preserve"> = [4,1,2], </w:t>
+      </w:r>
+      <w:r>
+        <w:rPr>
+          <w:rFonts w:ascii="Consolas" w:eastAsia="Times New Roman" w:hAnsi="Consolas" w:cs="Courier New"/>
+          <w:b/>
+          <w:bCs/>
+          <w:color w:val="333333"/>
+          <w:sz w:val="20"/>
+          <w:szCs w:val="20"/>
+        </w:rPr>
+        <w:t>nums2</w:t>
+      </w:r>
+      <w:r>
+        <w:rPr>
+          <w:rFonts w:ascii="Consolas" w:eastAsia="Times New Roman" w:hAnsi="Consolas" w:cs="Courier New"/>
+          <w:color w:val="333333"/>
+          <w:sz w:val="20"/>
+          <w:szCs w:val="20"/>
+        </w:rPr>
+        <w:t xml:space="preserve"> = [1,3,4,2].</w:t>
+      </w:r>
+    </w:p>
+    <w:p>
+      <w:pPr>
+        <w:pBdr>
+          <w:top w:val="single" w:sz="6" w:space="7" w:color="CCCCCC"/>
+          <w:left w:val="single" w:sz="6" w:space="7" w:color="CCCCCC"/>
+          <w:bottom w:val="single" w:sz="6" w:space="7" w:color="CCCCCC"/>
+          <w:right w:val="single" w:sz="6" w:space="7" w:color="CCCCCC"/>
+        </w:pBdr>
+        <w:shd w:val="clear" w:color="auto" w:fill="F5F5F5"/>
+        <w:tabs>
+          <w:tab w:val="left" w:pos="916"/>
+          <w:tab w:val="left" w:pos="1832"/>
+          <w:tab w:val="left" w:pos="2748"/>
+          <w:tab w:val="left" w:pos="3664"/>
+          <w:tab w:val="left" w:pos="4580"/>
+          <w:tab w:val="left" w:pos="5496"/>
+          <w:tab w:val="left" w:pos="6412"/>
+          <w:tab w:val="left" w:pos="7328"/>
+          <w:tab w:val="left" w:pos="8244"/>
+          <w:tab w:val="left" w:pos="9160"/>
+          <w:tab w:val="left" w:pos="10076"/>
+          <w:tab w:val="left" w:pos="10992"/>
+          <w:tab w:val="left" w:pos="11908"/>
+          <w:tab w:val="left" w:pos="12824"/>
+          <w:tab w:val="left" w:pos="13740"/>
+          <w:tab w:val="left" w:pos="14656"/>
+        </w:tabs>
+        <w:wordWrap w:val="0"/>
+        <w:spacing w:after="150" w:line="240" w:lineRule="auto"/>
+        <w:rPr>
+          <w:rFonts w:ascii="Consolas" w:eastAsia="Times New Roman" w:hAnsi="Consolas" w:cs="Courier New"/>
+          <w:color w:val="333333"/>
+          <w:sz w:val="20"/>
+          <w:szCs w:val="20"/>
+        </w:rPr>
+      </w:pPr>
+      <w:r>
+        <w:rPr>
+          <w:rFonts w:ascii="Consolas" w:eastAsia="Times New Roman" w:hAnsi="Consolas" w:cs="Courier New"/>
+          <w:b/>
+          <w:bCs/>
+          <w:color w:val="333333"/>
+          <w:sz w:val="20"/>
+          <w:szCs w:val="20"/>
+        </w:rPr>
+        <w:t>Output:</w:t>
+      </w:r>
+      <w:r>
+        <w:rPr>
+          <w:rFonts w:ascii="Consolas" w:eastAsia="Times New Roman" w:hAnsi="Consolas" w:cs="Courier New"/>
+          <w:color w:val="333333"/>
+          <w:sz w:val="20"/>
+          <w:szCs w:val="20"/>
+        </w:rPr>
+        <w:t xml:space="preserve"> [-1,3,-1]</w:t>
+      </w:r>
+    </w:p>
+    <w:p>
+      <w:pPr>
+        <w:pBdr>
+          <w:top w:val="single" w:sz="6" w:space="7" w:color="CCCCCC"/>
+          <w:left w:val="single" w:sz="6" w:space="7" w:color="CCCCCC"/>
+          <w:bottom w:val="single" w:sz="6" w:space="7" w:color="CCCCCC"/>
+          <w:right w:val="single" w:sz="6" w:space="7" w:color="CCCCCC"/>
+        </w:pBdr>
+        <w:shd w:val="clear" w:color="auto" w:fill="F5F5F5"/>
+        <w:tabs>
+          <w:tab w:val="left" w:pos="916"/>
+          <w:tab w:val="left" w:pos="1832"/>
+          <w:tab w:val="left" w:pos="2748"/>
+          <w:tab w:val="left" w:pos="3664"/>
+          <w:tab w:val="left" w:pos="4580"/>
+          <w:tab w:val="left" w:pos="5496"/>
+          <w:tab w:val="left" w:pos="6412"/>
+          <w:tab w:val="left" w:pos="7328"/>
+          <w:tab w:val="left" w:pos="8244"/>
+          <w:tab w:val="left" w:pos="9160"/>
+          <w:tab w:val="left" w:pos="10076"/>
+          <w:tab w:val="left" w:pos="10992"/>
+          <w:tab w:val="left" w:pos="11908"/>
+          <w:tab w:val="left" w:pos="12824"/>
+          <w:tab w:val="left" w:pos="13740"/>
+          <w:tab w:val="left" w:pos="14656"/>
+        </w:tabs>
+        <w:wordWrap w:val="0"/>
+        <w:spacing w:after="150" w:line="240" w:lineRule="auto"/>
+        <w:rPr>
+          <w:rFonts w:ascii="Consolas" w:eastAsia="Times New Roman" w:hAnsi="Consolas" w:cs="Courier New"/>
+          <w:color w:val="333333"/>
+          <w:sz w:val="20"/>
+          <w:szCs w:val="20"/>
+        </w:rPr>
+      </w:pPr>
+      <w:r>
+        <w:rPr>
+          <w:rFonts w:ascii="Consolas" w:eastAsia="Times New Roman" w:hAnsi="Consolas" w:cs="Courier New"/>
+          <w:b/>
+          <w:bCs/>
+          <w:color w:val="333333"/>
+          <w:sz w:val="20"/>
+          <w:szCs w:val="20"/>
+        </w:rPr>
+        <w:t>Explanation:</w:t>
+      </w:r>
+    </w:p>
+    <w:p>
+      <w:pPr>
+        <w:pBdr>
+          <w:top w:val="single" w:sz="6" w:space="7" w:color="CCCCCC"/>
+          <w:left w:val="single" w:sz="6" w:space="7" w:color="CCCCCC"/>
+          <w:bottom w:val="single" w:sz="6" w:space="7" w:color="CCCCCC"/>
+          <w:right w:val="single" w:sz="6" w:space="7" w:color="CCCCCC"/>
+        </w:pBdr>
+        <w:shd w:val="clear" w:color="auto" w:fill="F5F5F5"/>
+        <w:tabs>
+          <w:tab w:val="left" w:pos="916"/>
+          <w:tab w:val="left" w:pos="1832"/>
+          <w:tab w:val="left" w:pos="2748"/>
+          <w:tab w:val="left" w:pos="3664"/>
+          <w:tab w:val="left" w:pos="4580"/>
+          <w:tab w:val="left" w:pos="5496"/>
+          <w:tab w:val="left" w:pos="6412"/>
+          <w:tab w:val="left" w:pos="7328"/>
+          <w:tab w:val="left" w:pos="8244"/>
+          <w:tab w:val="left" w:pos="9160"/>
+          <w:tab w:val="left" w:pos="10076"/>
+          <w:tab w:val="left" w:pos="10992"/>
+          <w:tab w:val="left" w:pos="11908"/>
+          <w:tab w:val="left" w:pos="12824"/>
+          <w:tab w:val="left" w:pos="13740"/>
+          <w:tab w:val="left" w:pos="14656"/>
+        </w:tabs>
+        <w:wordWrap w:val="0"/>
+        <w:spacing w:after="150" w:line="240" w:lineRule="auto"/>
+        <w:rPr>
+          <w:rFonts w:ascii="Consolas" w:eastAsia="Times New Roman" w:hAnsi="Consolas" w:cs="Courier New"/>
+          <w:color w:val="333333"/>
+          <w:sz w:val="20"/>
+          <w:szCs w:val="20"/>
+        </w:rPr>
+      </w:pPr>
+      <w:r>
+        <w:rPr>
+          <w:rFonts w:ascii="Consolas" w:eastAsia="Times New Roman" w:hAnsi="Consolas" w:cs="Courier New"/>
+          <w:color w:val="333333"/>
+          <w:sz w:val="20"/>
+          <w:szCs w:val="20"/>
+        </w:rPr>
+        <w:t xml:space="preserve">    For number 4 in the first array, you cannot find the next greater number for it in the second array, so output -1.</w:t>
+      </w:r>
+    </w:p>
+    <w:p>
+      <w:pPr>
+        <w:pBdr>
+          <w:top w:val="single" w:sz="6" w:space="7" w:color="CCCCCC"/>
+          <w:left w:val="single" w:sz="6" w:space="7" w:color="CCCCCC"/>
+          <w:bottom w:val="single" w:sz="6" w:space="7" w:color="CCCCCC"/>
+          <w:right w:val="single" w:sz="6" w:space="7" w:color="CCCCCC"/>
+        </w:pBdr>
+        <w:shd w:val="clear" w:color="auto" w:fill="F5F5F5"/>
+        <w:tabs>
+          <w:tab w:val="left" w:pos="916"/>
+          <w:tab w:val="left" w:pos="1832"/>
+          <w:tab w:val="left" w:pos="2748"/>
+          <w:tab w:val="left" w:pos="3664"/>
+          <w:tab w:val="left" w:pos="4580"/>
+          <w:tab w:val="left" w:pos="5496"/>
+          <w:tab w:val="left" w:pos="6412"/>
+          <w:tab w:val="left" w:pos="7328"/>
+          <w:tab w:val="left" w:pos="8244"/>
+          <w:tab w:val="left" w:pos="9160"/>
+          <w:tab w:val="left" w:pos="10076"/>
+          <w:tab w:val="left" w:pos="10992"/>
+          <w:tab w:val="left" w:pos="11908"/>
+          <w:tab w:val="left" w:pos="12824"/>
+          <w:tab w:val="left" w:pos="13740"/>
+          <w:tab w:val="left" w:pos="14656"/>
+        </w:tabs>
+        <w:wordWrap w:val="0"/>
+        <w:spacing w:after="150" w:line="240" w:lineRule="auto"/>
+        <w:rPr>
+          <w:rFonts w:ascii="Consolas" w:eastAsia="Times New Roman" w:hAnsi="Consolas" w:cs="Courier New"/>
+          <w:color w:val="333333"/>
+          <w:sz w:val="20"/>
+          <w:szCs w:val="20"/>
+        </w:rPr>
+      </w:pPr>
+      <w:r>
+        <w:rPr>
+          <w:rFonts w:ascii="Consolas" w:eastAsia="Times New Roman" w:hAnsi="Consolas" w:cs="Courier New"/>
+          <w:color w:val="333333"/>
+          <w:sz w:val="20"/>
+          <w:szCs w:val="20"/>
+        </w:rPr>
+        <w:t xml:space="preserve">    For number 1 in the first array, the next greater number for it in the second array is 3.</w:t>
+      </w:r>
+    </w:p>
+    <w:p>
+      <w:pPr>
+        <w:pBdr>
+          <w:top w:val="single" w:sz="6" w:space="7" w:color="CCCCCC"/>
+          <w:left w:val="single" w:sz="6" w:space="7" w:color="CCCCCC"/>
+          <w:bottom w:val="single" w:sz="6" w:space="7" w:color="CCCCCC"/>
+          <w:right w:val="single" w:sz="6" w:space="7" w:color="CCCCCC"/>
+        </w:pBdr>
+        <w:shd w:val="clear" w:color="auto" w:fill="F5F5F5"/>
+        <w:tabs>
+          <w:tab w:val="left" w:pos="916"/>
+          <w:tab w:val="left" w:pos="1832"/>
+          <w:tab w:val="left" w:pos="2748"/>
+          <w:tab w:val="left" w:pos="3664"/>
+          <w:tab w:val="left" w:pos="4580"/>
+          <w:tab w:val="left" w:pos="5496"/>
+          <w:tab w:val="left" w:pos="6412"/>
+          <w:tab w:val="left" w:pos="7328"/>
+          <w:tab w:val="left" w:pos="8244"/>
+          <w:tab w:val="left" w:pos="9160"/>
+          <w:tab w:val="left" w:pos="10076"/>
+          <w:tab w:val="left" w:pos="10992"/>
+          <w:tab w:val="left" w:pos="11908"/>
+          <w:tab w:val="left" w:pos="12824"/>
+          <w:tab w:val="left" w:pos="13740"/>
+          <w:tab w:val="left" w:pos="14656"/>
+        </w:tabs>
+        <w:wordWrap w:val="0"/>
+        <w:spacing w:after="150" w:line="240" w:lineRule="auto"/>
+        <w:rPr>
+          <w:rFonts w:ascii="Consolas" w:eastAsia="Times New Roman" w:hAnsi="Consolas" w:cs="Courier New"/>
+          <w:color w:val="333333"/>
+          <w:sz w:val="20"/>
+          <w:szCs w:val="20"/>
+        </w:rPr>
+      </w:pPr>
+      <w:r>
+        <w:rPr>
+          <w:rFonts w:ascii="Consolas" w:eastAsia="Times New Roman" w:hAnsi="Consolas" w:cs="Courier New"/>
+          <w:color w:val="333333"/>
+          <w:sz w:val="20"/>
+          <w:szCs w:val="20"/>
+        </w:rPr>
+        <w:t xml:space="preserve">    For number 2 in the first array, there is no next greater number for it in the second array, so output -1.</w:t>
+      </w:r>
+    </w:p>
+    <w:p>
+      <w:pPr>
+        <w:shd w:val="clear" w:color="auto" w:fill="FFFFFF"/>
+        <w:spacing w:after="150" w:line="450" w:lineRule="atLeast"/>
+        <w:rPr>
+          <w:rFonts w:ascii="Helvetica" w:eastAsia="Times New Roman" w:hAnsi="Helvetica" w:cs="Times New Roman"/>
+          <w:color w:val="333333"/>
+          <w:sz w:val="21"/>
+          <w:szCs w:val="21"/>
+        </w:rPr>
+      </w:pPr>
+      <w:r>
+        <w:rPr>
+          <w:rFonts w:ascii="Helvetica" w:eastAsia="Times New Roman" w:hAnsi="Helvetica" w:cs="Times New Roman"/>
+          <w:b/>
+          <w:bCs/>
+          <w:color w:val="333333"/>
+          <w:sz w:val="21"/>
+          <w:szCs w:val="21"/>
+        </w:rPr>
+        <w:t>Example 2:</w:t>
+      </w:r>
+    </w:p>
+    <w:p>
+      <w:pPr>
+        <w:pBdr>
+          <w:top w:val="single" w:sz="6" w:space="7" w:color="CCCCCC"/>
+          <w:left w:val="single" w:sz="6" w:space="7" w:color="CCCCCC"/>
+          <w:bottom w:val="single" w:sz="6" w:space="7" w:color="CCCCCC"/>
+          <w:right w:val="single" w:sz="6" w:space="7" w:color="CCCCCC"/>
+        </w:pBdr>
+        <w:shd w:val="clear" w:color="auto" w:fill="F5F5F5"/>
+        <w:tabs>
+          <w:tab w:val="left" w:pos="916"/>
+          <w:tab w:val="left" w:pos="1832"/>
+          <w:tab w:val="left" w:pos="2748"/>
+          <w:tab w:val="left" w:pos="3664"/>
+          <w:tab w:val="left" w:pos="4580"/>
+          <w:tab w:val="left" w:pos="5496"/>
+          <w:tab w:val="left" w:pos="6412"/>
+          <w:tab w:val="left" w:pos="7328"/>
+          <w:tab w:val="left" w:pos="8244"/>
+          <w:tab w:val="left" w:pos="9160"/>
+          <w:tab w:val="left" w:pos="10076"/>
+          <w:tab w:val="left" w:pos="10992"/>
+          <w:tab w:val="left" w:pos="11908"/>
+          <w:tab w:val="left" w:pos="12824"/>
+          <w:tab w:val="left" w:pos="13740"/>
+          <w:tab w:val="left" w:pos="14656"/>
+        </w:tabs>
+        <w:wordWrap w:val="0"/>
+        <w:spacing w:after="150" w:line="240" w:lineRule="auto"/>
+        <w:rPr>
+          <w:rFonts w:ascii="Consolas" w:eastAsia="Times New Roman" w:hAnsi="Consolas" w:cs="Courier New"/>
+          <w:color w:val="333333"/>
+          <w:sz w:val="20"/>
+          <w:szCs w:val="20"/>
+        </w:rPr>
+      </w:pPr>
+      <w:r>
+        <w:rPr>
+          <w:rFonts w:ascii="Consolas" w:eastAsia="Times New Roman" w:hAnsi="Consolas" w:cs="Courier New"/>
+          <w:b/>
+          <w:bCs/>
+          <w:color w:val="333333"/>
+          <w:sz w:val="20"/>
+          <w:szCs w:val="20"/>
+        </w:rPr>
+        <w:t>Input:</w:t>
+      </w:r>
+      <w:r>
+        <w:rPr>
+          <w:rFonts w:ascii="Consolas" w:eastAsia="Times New Roman" w:hAnsi="Consolas" w:cs="Courier New"/>
+          <w:color w:val="333333"/>
+          <w:sz w:val="20"/>
+          <w:szCs w:val="20"/>
+        </w:rPr>
+        <w:t xml:space="preserve"> </w:t>
+      </w:r>
+      <w:r>
+        <w:rPr>
+          <w:rFonts w:ascii="Consolas" w:eastAsia="Times New Roman" w:hAnsi="Consolas" w:cs="Courier New"/>
+          <w:b/>
+          <w:bCs/>
+          <w:color w:val="333333"/>
+          <w:sz w:val="20"/>
+          <w:szCs w:val="20"/>
+        </w:rPr>
+        <w:t>nums1</w:t>
+      </w:r>
+      <w:r>
+        <w:rPr>
+          <w:rFonts w:ascii="Consolas" w:eastAsia="Times New Roman" w:hAnsi="Consolas" w:cs="Courier New"/>
+          <w:color w:val="333333"/>
+          <w:sz w:val="20"/>
+          <w:szCs w:val="20"/>
+        </w:rPr>
+        <w:t xml:space="preserve"> = [2,4], </w:t>
+      </w:r>
+      <w:r>
+        <w:rPr>
+          <w:rFonts w:ascii="Consolas" w:eastAsia="Times New Roman" w:hAnsi="Consolas" w:cs="Courier New"/>
+          <w:b/>
+          <w:bCs/>
+          <w:color w:val="333333"/>
+          <w:sz w:val="20"/>
+          <w:szCs w:val="20"/>
+        </w:rPr>
+        <w:t>nums2</w:t>
+      </w:r>
+      <w:r>
+        <w:rPr>
+          <w:rFonts w:ascii="Consolas" w:eastAsia="Times New Roman" w:hAnsi="Consolas" w:cs="Courier New"/>
+          <w:color w:val="333333"/>
+          <w:sz w:val="20"/>
+          <w:szCs w:val="20"/>
+        </w:rPr>
+        <w:t xml:space="preserve"> = [1,2,3,4].</w:t>
+      </w:r>
+    </w:p>
+    <w:p>
+      <w:pPr>
+        <w:pBdr>
+          <w:top w:val="single" w:sz="6" w:space="7" w:color="CCCCCC"/>
+          <w:left w:val="single" w:sz="6" w:space="7" w:color="CCCCCC"/>
+          <w:bottom w:val="single" w:sz="6" w:space="7" w:color="CCCCCC"/>
+          <w:right w:val="single" w:sz="6" w:space="7" w:color="CCCCCC"/>
+        </w:pBdr>
+        <w:shd w:val="clear" w:color="auto" w:fill="F5F5F5"/>
+        <w:tabs>
+          <w:tab w:val="left" w:pos="916"/>
+          <w:tab w:val="left" w:pos="1832"/>
+          <w:tab w:val="left" w:pos="2748"/>
+          <w:tab w:val="left" w:pos="3664"/>
+          <w:tab w:val="left" w:pos="4580"/>
+          <w:tab w:val="left" w:pos="5496"/>
+          <w:tab w:val="left" w:pos="6412"/>
+          <w:tab w:val="left" w:pos="7328"/>
+          <w:tab w:val="left" w:pos="8244"/>
+          <w:tab w:val="left" w:pos="9160"/>
+          <w:tab w:val="left" w:pos="10076"/>
+          <w:tab w:val="left" w:pos="10992"/>
+          <w:tab w:val="left" w:pos="11908"/>
+          <w:tab w:val="left" w:pos="12824"/>
+          <w:tab w:val="left" w:pos="13740"/>
+          <w:tab w:val="left" w:pos="14656"/>
+        </w:tabs>
+        <w:wordWrap w:val="0"/>
+        <w:spacing w:after="150" w:line="240" w:lineRule="auto"/>
+        <w:rPr>
+          <w:rFonts w:ascii="Consolas" w:eastAsia="Times New Roman" w:hAnsi="Consolas" w:cs="Courier New"/>
+          <w:color w:val="333333"/>
+          <w:sz w:val="20"/>
+          <w:szCs w:val="20"/>
+        </w:rPr>
+      </w:pPr>
+      <w:r>
+        <w:rPr>
+          <w:rFonts w:ascii="Consolas" w:eastAsia="Times New Roman" w:hAnsi="Consolas" w:cs="Courier New"/>
+          <w:b/>
+          <w:bCs/>
+          <w:color w:val="333333"/>
+          <w:sz w:val="20"/>
+          <w:szCs w:val="20"/>
+        </w:rPr>
+        <w:lastRenderedPageBreak/>
+        <w:t>Output:</w:t>
+      </w:r>
+      <w:r>
+        <w:rPr>
+          <w:rFonts w:ascii="Consolas" w:eastAsia="Times New Roman" w:hAnsi="Consolas" w:cs="Courier New"/>
+          <w:color w:val="333333"/>
+          <w:sz w:val="20"/>
+          <w:szCs w:val="20"/>
+        </w:rPr>
+        <w:t xml:space="preserve"> [3,-1]</w:t>
+      </w:r>
+    </w:p>
+    <w:p>
+      <w:pPr>
+        <w:pBdr>
+          <w:top w:val="single" w:sz="6" w:space="7" w:color="CCCCCC"/>
+          <w:left w:val="single" w:sz="6" w:space="7" w:color="CCCCCC"/>
+          <w:bottom w:val="single" w:sz="6" w:space="7" w:color="CCCCCC"/>
+          <w:right w:val="single" w:sz="6" w:space="7" w:color="CCCCCC"/>
+        </w:pBdr>
+        <w:shd w:val="clear" w:color="auto" w:fill="F5F5F5"/>
+        <w:tabs>
+          <w:tab w:val="left" w:pos="916"/>
+          <w:tab w:val="left" w:pos="1832"/>
+          <w:tab w:val="left" w:pos="2748"/>
+          <w:tab w:val="left" w:pos="3664"/>
+          <w:tab w:val="left" w:pos="4580"/>
+          <w:tab w:val="left" w:pos="5496"/>
+          <w:tab w:val="left" w:pos="6412"/>
+          <w:tab w:val="left" w:pos="7328"/>
+          <w:tab w:val="left" w:pos="8244"/>
+          <w:tab w:val="left" w:pos="9160"/>
+          <w:tab w:val="left" w:pos="10076"/>
+          <w:tab w:val="left" w:pos="10992"/>
+          <w:tab w:val="left" w:pos="11908"/>
+          <w:tab w:val="left" w:pos="12824"/>
+          <w:tab w:val="left" w:pos="13740"/>
+          <w:tab w:val="left" w:pos="14656"/>
+        </w:tabs>
+        <w:wordWrap w:val="0"/>
+        <w:spacing w:after="150" w:line="240" w:lineRule="auto"/>
+        <w:rPr>
+          <w:rFonts w:ascii="Consolas" w:eastAsia="Times New Roman" w:hAnsi="Consolas" w:cs="Courier New"/>
+          <w:color w:val="333333"/>
+          <w:sz w:val="20"/>
+          <w:szCs w:val="20"/>
+        </w:rPr>
+      </w:pPr>
+      <w:r>
+        <w:rPr>
+          <w:rFonts w:ascii="Consolas" w:eastAsia="Times New Roman" w:hAnsi="Consolas" w:cs="Courier New"/>
+          <w:b/>
+          <w:bCs/>
+          <w:color w:val="333333"/>
+          <w:sz w:val="20"/>
+          <w:szCs w:val="20"/>
+        </w:rPr>
+        <w:t>Explanation:</w:t>
+      </w:r>
+    </w:p>
+    <w:p>
+      <w:pPr>
+        <w:pBdr>
+          <w:top w:val="single" w:sz="6" w:space="7" w:color="CCCCCC"/>
+          <w:left w:val="single" w:sz="6" w:space="7" w:color="CCCCCC"/>
+          <w:bottom w:val="single" w:sz="6" w:space="7" w:color="CCCCCC"/>
+          <w:right w:val="single" w:sz="6" w:space="7" w:color="CCCCCC"/>
+        </w:pBdr>
+        <w:shd w:val="clear" w:color="auto" w:fill="F5F5F5"/>
+        <w:tabs>
+          <w:tab w:val="left" w:pos="916"/>
+          <w:tab w:val="left" w:pos="1832"/>
+          <w:tab w:val="left" w:pos="2748"/>
+          <w:tab w:val="left" w:pos="3664"/>
+          <w:tab w:val="left" w:pos="4580"/>
+          <w:tab w:val="left" w:pos="5496"/>
+          <w:tab w:val="left" w:pos="6412"/>
+          <w:tab w:val="left" w:pos="7328"/>
+          <w:tab w:val="left" w:pos="8244"/>
+          <w:tab w:val="left" w:pos="9160"/>
+          <w:tab w:val="left" w:pos="10076"/>
+          <w:tab w:val="left" w:pos="10992"/>
+          <w:tab w:val="left" w:pos="11908"/>
+          <w:tab w:val="left" w:pos="12824"/>
+          <w:tab w:val="left" w:pos="13740"/>
+          <w:tab w:val="left" w:pos="14656"/>
+        </w:tabs>
+        <w:wordWrap w:val="0"/>
+        <w:spacing w:after="150" w:line="240" w:lineRule="auto"/>
+        <w:rPr>
+          <w:rFonts w:ascii="Consolas" w:eastAsia="Times New Roman" w:hAnsi="Consolas" w:cs="Courier New"/>
+          <w:color w:val="333333"/>
+          <w:sz w:val="20"/>
+          <w:szCs w:val="20"/>
+        </w:rPr>
+      </w:pPr>
+      <w:r>
+        <w:rPr>
+          <w:rFonts w:ascii="Consolas" w:eastAsia="Times New Roman" w:hAnsi="Consolas" w:cs="Courier New"/>
+          <w:color w:val="333333"/>
+          <w:sz w:val="20"/>
+          <w:szCs w:val="20"/>
+        </w:rPr>
+        <w:t xml:space="preserve">    For number 2 in the first array, the next greater number for it in the second array is 3.</w:t>
+      </w:r>
+    </w:p>
+    <w:p>
+      <w:pPr>
+        <w:pBdr>
+          <w:top w:val="single" w:sz="6" w:space="7" w:color="CCCCCC"/>
+          <w:left w:val="single" w:sz="6" w:space="7" w:color="CCCCCC"/>
+          <w:bottom w:val="single" w:sz="6" w:space="7" w:color="CCCCCC"/>
+          <w:right w:val="single" w:sz="6" w:space="7" w:color="CCCCCC"/>
+        </w:pBdr>
+        <w:shd w:val="clear" w:color="auto" w:fill="F5F5F5"/>
+        <w:tabs>
+          <w:tab w:val="left" w:pos="916"/>
+          <w:tab w:val="left" w:pos="1832"/>
+          <w:tab w:val="left" w:pos="2748"/>
+          <w:tab w:val="left" w:pos="3664"/>
+          <w:tab w:val="left" w:pos="4580"/>
+          <w:tab w:val="left" w:pos="5496"/>
+          <w:tab w:val="left" w:pos="6412"/>
+          <w:tab w:val="left" w:pos="7328"/>
+          <w:tab w:val="left" w:pos="8244"/>
+          <w:tab w:val="left" w:pos="9160"/>
+          <w:tab w:val="left" w:pos="10076"/>
+          <w:tab w:val="left" w:pos="10992"/>
+          <w:tab w:val="left" w:pos="11908"/>
+          <w:tab w:val="left" w:pos="12824"/>
+          <w:tab w:val="left" w:pos="13740"/>
+          <w:tab w:val="left" w:pos="14656"/>
+        </w:tabs>
+        <w:wordWrap w:val="0"/>
+        <w:spacing w:after="150" w:line="240" w:lineRule="auto"/>
+        <w:rPr>
+          <w:rFonts w:ascii="Consolas" w:eastAsia="Times New Roman" w:hAnsi="Consolas" w:cs="Courier New"/>
+          <w:color w:val="333333"/>
+          <w:sz w:val="20"/>
+          <w:szCs w:val="20"/>
+        </w:rPr>
+      </w:pPr>
+      <w:r>
+        <w:rPr>
+          <w:rFonts w:ascii="Consolas" w:eastAsia="Times New Roman" w:hAnsi="Consolas" w:cs="Courier New"/>
+          <w:color w:val="333333"/>
+          <w:sz w:val="20"/>
+          <w:szCs w:val="20"/>
+        </w:rPr>
+        <w:t xml:space="preserve">    For number 4 in the first array, there is no next greater number for it in the second array, so output -1.</w:t>
+      </w:r>
+    </w:p>
+    <w:p>
+      <w:pPr>
+        <w:shd w:val="clear" w:color="auto" w:fill="FFFFFF"/>
+        <w:spacing w:after="150" w:line="450" w:lineRule="atLeast"/>
+        <w:rPr>
+          <w:rFonts w:ascii="Helvetica" w:eastAsia="Times New Roman" w:hAnsi="Helvetica" w:cs="Times New Roman"/>
+          <w:color w:val="333333"/>
+          <w:sz w:val="21"/>
+          <w:szCs w:val="21"/>
+        </w:rPr>
+      </w:pPr>
+      <w:r>
+        <w:rPr>
+          <w:rFonts w:ascii="Helvetica" w:eastAsia="Times New Roman" w:hAnsi="Helvetica" w:cs="Times New Roman"/>
+          <w:b/>
+          <w:bCs/>
+          <w:color w:val="333333"/>
+          <w:sz w:val="21"/>
+          <w:szCs w:val="21"/>
+        </w:rPr>
+        <w:t>Note:</w:t>
+      </w:r>
+    </w:p>
+    <w:p>
+      <w:pPr>
+        <w:numPr>
+          <w:ilvl w:val="0"/>
+          <w:numId w:val="1"/>
+        </w:numPr>
+        <w:shd w:val="clear" w:color="auto" w:fill="FFFFFF"/>
+        <w:spacing w:before="100" w:beforeAutospacing="1" w:after="100" w:afterAutospacing="1" w:line="450" w:lineRule="atLeast"/>
+        <w:rPr>
+          <w:rFonts w:ascii="Helvetica" w:eastAsia="Times New Roman" w:hAnsi="Helvetica" w:cs="Times New Roman"/>
+          <w:color w:val="333333"/>
+          <w:sz w:val="21"/>
+          <w:szCs w:val="21"/>
+        </w:rPr>
+      </w:pPr>
+      <w:r>
+        <w:rPr>
+          <w:rFonts w:ascii="Helvetica" w:eastAsia="Times New Roman" w:hAnsi="Helvetica" w:cs="Times New Roman"/>
+          <w:color w:val="333333"/>
+          <w:sz w:val="21"/>
+          <w:szCs w:val="21"/>
+        </w:rPr>
+        <w:t>All elements in </w:t>
+      </w:r>
+      <w:r>
+        <w:rPr>
+          <w:rFonts w:ascii="Consolas" w:eastAsia="Times New Roman" w:hAnsi="Consolas" w:cs="Courier New"/>
+          <w:color w:val="C7254E"/>
+          <w:sz w:val="19"/>
+          <w:szCs w:val="19"/>
+          <w:shd w:val="clear" w:color="auto" w:fill="F9F2F4"/>
+        </w:rPr>
+        <w:t>nums1</w:t>
+      </w:r>
+      <w:r>
+        <w:rPr>
+          <w:rFonts w:ascii="Helvetica" w:eastAsia="Times New Roman" w:hAnsi="Helvetica" w:cs="Times New Roman"/>
+          <w:color w:val="333333"/>
+          <w:sz w:val="21"/>
+          <w:szCs w:val="21"/>
+        </w:rPr>
+        <w:t> and </w:t>
+      </w:r>
+      <w:r>
+        <w:rPr>
+          <w:rFonts w:ascii="Consolas" w:eastAsia="Times New Roman" w:hAnsi="Consolas" w:cs="Courier New"/>
+          <w:color w:val="C7254E"/>
+          <w:sz w:val="19"/>
+          <w:szCs w:val="19"/>
+          <w:shd w:val="clear" w:color="auto" w:fill="F9F2F4"/>
+        </w:rPr>
+        <w:t>nums2</w:t>
+      </w:r>
+      <w:r>
+        <w:rPr>
+          <w:rFonts w:ascii="Helvetica" w:eastAsia="Times New Roman" w:hAnsi="Helvetica" w:cs="Times New Roman"/>
+          <w:color w:val="333333"/>
+          <w:sz w:val="21"/>
+          <w:szCs w:val="21"/>
+        </w:rPr>
+        <w:t> are unique.</w:t>
+      </w:r>
+    </w:p>
+    <w:p>
+      <w:pPr>
+        <w:numPr>
+          <w:ilvl w:val="0"/>
+          <w:numId w:val="1"/>
+        </w:numPr>
+        <w:shd w:val="clear" w:color="auto" w:fill="FFFFFF"/>
+        <w:spacing w:before="100" w:beforeAutospacing="1" w:after="100" w:afterAutospacing="1" w:line="450" w:lineRule="atLeast"/>
+        <w:rPr>
+          <w:rFonts w:ascii="Helvetica" w:eastAsia="Times New Roman" w:hAnsi="Helvetica" w:cs="Times New Roman"/>
+          <w:color w:val="333333"/>
+          <w:sz w:val="21"/>
+          <w:szCs w:val="21"/>
+        </w:rPr>
+      </w:pPr>
+      <w:r>
+        <w:rPr>
+          <w:rFonts w:ascii="Helvetica" w:eastAsia="Times New Roman" w:hAnsi="Helvetica" w:cs="Times New Roman"/>
+          <w:color w:val="333333"/>
+          <w:sz w:val="21"/>
+          <w:szCs w:val="21"/>
+        </w:rPr>
+        <w:t>The length of both </w:t>
+      </w:r>
+      <w:r>
+        <w:rPr>
+          <w:rFonts w:ascii="Consolas" w:eastAsia="Times New Roman" w:hAnsi="Consolas" w:cs="Courier New"/>
+          <w:color w:val="C7254E"/>
+          <w:sz w:val="19"/>
+          <w:szCs w:val="19"/>
+          <w:shd w:val="clear" w:color="auto" w:fill="F9F2F4"/>
+        </w:rPr>
+        <w:t>nums1</w:t>
+      </w:r>
+      <w:r>
+        <w:rPr>
+          <w:rFonts w:ascii="Helvetica" w:eastAsia="Times New Roman" w:hAnsi="Helvetica" w:cs="Times New Roman"/>
+          <w:color w:val="333333"/>
+          <w:sz w:val="21"/>
+          <w:szCs w:val="21"/>
+        </w:rPr>
+        <w:t> and </w:t>
+      </w:r>
+      <w:r>
+        <w:rPr>
+          <w:rFonts w:ascii="Consolas" w:eastAsia="Times New Roman" w:hAnsi="Consolas" w:cs="Courier New"/>
+          <w:color w:val="C7254E"/>
+          <w:sz w:val="19"/>
+          <w:szCs w:val="19"/>
+          <w:shd w:val="clear" w:color="auto" w:fill="F9F2F4"/>
+        </w:rPr>
+        <w:t>nums2</w:t>
+      </w:r>
+      <w:r>
+        <w:rPr>
+          <w:rFonts w:ascii="Helvetica" w:eastAsia="Times New Roman" w:hAnsi="Helvetica" w:cs="Times New Roman"/>
+          <w:color w:val="333333"/>
+          <w:sz w:val="21"/>
+          <w:szCs w:val="21"/>
+        </w:rPr>
+        <w:t> would not exceed 1000.</w:t>
+      </w:r>
+    </w:p>
+    <w:p>
+      <w:r>
+        <w:t xml:space="preserve">Solution: Very naïve solution would be, for every number in </w:t>
+      </w:r>
+      <w:r>
         <w:rPr>
           <w:i/>
         </w:rPr>
-      </w:pPr>
+        <w:t>nums1</w:t>
+      </w:r>
+      <w:r>
+        <w:t xml:space="preserve">, find it in </w:t>
+      </w:r>
       <w:r>
         <w:rPr>
           <w:i/>
         </w:rPr>
-        <w:t xml:space="preserve">                 * the second half*/</w:t>
-      </w:r>
-    </w:p>
-    <w:p>
-      <w:pPr>
-        <w:pStyle w:val="NoSpacing"/>
-      </w:pPr>
-      <w:r>
-        <w:t xml:space="preserve">                </w:t>
-      </w:r>
-    </w:p>
-    <w:p>
-      <w:pPr>
-        <w:pStyle w:val="NoSpacing"/>
-      </w:pPr>
-      <w:r>
-        <w:t xml:space="preserve">            }</w:t>
-      </w:r>
-    </w:p>
-    <w:p>
-      <w:pPr>
-        <w:pStyle w:val="NoSpacing"/>
-        <w:rPr>
-          <w:i/>
-        </w:rPr>
-      </w:pPr>
-      <w:r>
-        <w:rPr>
-          <w:i/>
-        </w:rPr>
-        <w:t xml:space="preserve">            /* We keep halving the division of bits. I.e., we divide the number into 16 </w:t>
-      </w:r>
-      <w:proofErr w:type="gramStart"/>
-      <w:r>
-        <w:rPr>
-          <w:i/>
-        </w:rPr>
-        <w:t>bit</w:t>
-      </w:r>
-      <w:proofErr w:type="gramEnd"/>
-      <w:r>
-        <w:rPr>
-          <w:i/>
-        </w:rPr>
-        <w:t xml:space="preserve"> two chunks.</w:t>
-      </w:r>
-    </w:p>
-    <w:p>
-      <w:pPr>
-        <w:pStyle w:val="NoSpacing"/>
-        <w:rPr>
-          <w:i/>
-        </w:rPr>
-      </w:pPr>
-      <w:r>
-        <w:rPr>
-          <w:i/>
-        </w:rPr>
-        <w:t xml:space="preserve">             * Then we divide it into two 8-bit chunks the, two 4-bits chunks till two 1-bits </w:t>
-      </w:r>
-      <w:proofErr w:type="spellStart"/>
-      <w:r>
-        <w:rPr>
-          <w:i/>
-        </w:rPr>
-        <w:t>cunks</w:t>
-      </w:r>
-      <w:proofErr w:type="spellEnd"/>
-    </w:p>
-    <w:p>
-      <w:pPr>
-        <w:pStyle w:val="NoSpacing"/>
-        <w:rPr>
-          <w:i/>
-        </w:rPr>
-      </w:pPr>
-      <w:r>
-        <w:rPr>
-          <w:i/>
-        </w:rPr>
-        <w:t xml:space="preserve">             */</w:t>
-      </w:r>
-    </w:p>
-    <w:p>
-      <w:pPr>
-        <w:pStyle w:val="NoSpacing"/>
-      </w:pPr>
-      <w:r>
-        <w:t xml:space="preserve">            divisor /= 2;</w:t>
-      </w:r>
-    </w:p>
-    <w:p>
-      <w:pPr>
-        <w:pStyle w:val="NoSpacing"/>
-      </w:pPr>
-      <w:r>
-        <w:t xml:space="preserve">        }</w:t>
-      </w:r>
-    </w:p>
-    <w:p>
-      <w:pPr>
-        <w:pStyle w:val="NoSpacing"/>
-        <w:rPr>
-          <w:i/>
-        </w:rPr>
-      </w:pPr>
-      <w:r>
-        <w:t xml:space="preserve"> </w:t>
-      </w:r>
-      <w:r>
-        <w:rPr>
-          <w:i/>
-        </w:rPr>
-        <w:t xml:space="preserve">       /* </w:t>
-      </w:r>
-      <w:proofErr w:type="spellStart"/>
-      <w:r>
-        <w:rPr>
-          <w:i/>
-        </w:rPr>
-        <w:t>bit_count</w:t>
-      </w:r>
-      <w:proofErr w:type="spellEnd"/>
-      <w:r>
-        <w:rPr>
-          <w:i/>
-        </w:rPr>
-        <w:t xml:space="preserve"> will tell the exact highest bit set. We need one bit more to that */</w:t>
-      </w:r>
-    </w:p>
-    <w:p>
-      <w:pPr>
-        <w:pStyle w:val="NoSpacing"/>
-      </w:pPr>
-      <w:r>
-        <w:t xml:space="preserve">        return 1 &lt;&lt; (</w:t>
-      </w:r>
-      <w:proofErr w:type="spellStart"/>
-      <w:r>
-        <w:t>bit_count</w:t>
-      </w:r>
-      <w:proofErr w:type="spellEnd"/>
-      <w:r>
-        <w:t xml:space="preserve"> + 1);</w:t>
-      </w:r>
-    </w:p>
-    <w:p>
-      <w:pPr>
-        <w:pStyle w:val="NoSpacing"/>
-      </w:pPr>
-      <w:r>
-        <w:t xml:space="preserve">    }</w:t>
-      </w:r>
-    </w:p>
-    <w:p/>
-    <w:bookmarkEnd w:id="0"/>
-    <w:bookmarkEnd w:id="1"/>
+        <w:t>nums2</w:t>
+      </w:r>
+      <w:r>
+        <w:t xml:space="preserve">, then iterate to find the next greater number. This would be an O(n^2) solution. </w:t>
+      </w:r>
+    </w:p>
+    <w:p>
+      <w:r>
+        <w:t xml:space="preserve">Smart Solution: Use stacks. For a given array like this [20, 5, 3, 1, 6, 7], for numbers 5,3,1 the next highest number would be 6.  All we need to do is store the number in decreasing order in the stack and when a great element appears, pop elements from the stack till stack’s top is greater than the current element. For e.g., 20 will be on top of the stack when we hit 6 and pop the number 1,3,5 in that order. When we’re done iterating the array, whichever elements left in the stack would not have a greater element. In the above example, 20 and 7 will not have greater elements and thus, they’ll have -1 as answer. </w:t>
+      </w:r>
+    </w:p>
+    <w:p>
+      <w:r>
+        <w:t>Since nums1 is a subset, we may get query for any number. Thus, we should be quickly able to find solution to the queried number. Thus, we can use an unordered_map to store the every numbers next greater number. Thus, queries can be done quickly using maps.</w:t>
+      </w:r>
+    </w:p>
+    <w:p>
+      <w:pPr>
+        <w:pBdr>
+          <w:bottom w:val="single" w:sz="12" w:space="1" w:color="auto"/>
+        </w:pBdr>
+      </w:pPr>
+    </w:p>
+    <w:p>
+      <w:pPr>
+        <w:rPr>
+          <w:b/>
+          <w:sz w:val="28"/>
+        </w:rPr>
+      </w:pPr>
+      <w:r>
+        <w:rPr>
+          <w:b/>
+          <w:sz w:val="28"/>
+        </w:rPr>
+        <w:t>Find if any permutation of a given string is a palindrome.</w:t>
+      </w:r>
+    </w:p>
+    <w:p>
+      <w:r>
+        <w:t>Solution: Definitely we cannot permute the string and check if it is a palindrome. That’s an O(n!) or O(n</w:t>
+      </w:r>
+      <w:r>
+        <w:rPr>
+          <w:vertAlign w:val="superscript"/>
+        </w:rPr>
+        <w:t>n</w:t>
+      </w:r>
+      <w:r>
+        <w:t>)</w:t>
+      </w:r>
+      <w:r>
+        <w:t xml:space="preserve"> solution.</w:t>
+      </w:r>
+      <w:r>
+        <w:br/>
+        <w:t xml:space="preserve">We can utilize the properties of the string and palindrome to solve it </w:t>
+      </w:r>
+      <w:r>
+        <w:t>fast:</w:t>
+      </w:r>
+    </w:p>
+    <w:p>
+      <w:pPr>
+        <w:pStyle w:val="ListParagraph"/>
+        <w:numPr>
+          <w:ilvl w:val="0"/>
+          <w:numId w:val="2"/>
+        </w:numPr>
+      </w:pPr>
+      <w:r>
+        <w:t>Every character must appear even number of times, or</w:t>
+      </w:r>
+    </w:p>
+    <w:p>
+      <w:pPr>
+        <w:pStyle w:val="ListParagraph"/>
+        <w:numPr>
+          <w:ilvl w:val="0"/>
+          <w:numId w:val="2"/>
+        </w:numPr>
+      </w:pPr>
+      <w:r>
+        <w:t>There must be only one character which is of odd occurrence.</w:t>
+      </w:r>
+    </w:p>
+    <w:p>
+      <w:r>
+        <w:t>Thus, we can use a bitset of 256 bits to toggle the bit of the corresponding character (ascii value). The number of bits set at the end of all the characters should be 1 or 0. Anything more than that means more than one character appears odd number of times and thus it cannot be a palindrome.</w:t>
+      </w:r>
+      <w:bookmarkStart w:id="1" w:name="_GoBack"/>
+      <w:bookmarkEnd w:id="1"/>
+    </w:p>
     <w:p/>
     <w:p/>
     <w:sectPr>
@@ -1139,6 +2038,292 @@
     </w:sectPr>
   </w:body>
 </w:document>
+</file>
+
+<file path=word/endnotes.xml><?xml version="1.0" encoding="utf-8"?>
+<w:endnotes xmlns:wpc="http://schemas.microsoft.com/office/word/2010/wordprocessingCanvas" xmlns:cx="http://schemas.microsoft.com/office/drawing/2014/chartex" xmlns:cx1="http://schemas.microsoft.com/office/drawing/2015/9/8/chartex" xmlns:cx2="http://schemas.microsoft.com/office/drawing/2015/10/21/chartex" xmlns:cx3="http://schemas.microsoft.com/office/drawing/2016/5/9/chartex" xmlns:cx4="http://schemas.microsoft.com/office/drawing/2016/5/10/chartex" xmlns:cx5="http://schemas.microsoft.com/office/drawing/2016/5/11/chartex" xmlns:cx6="http://schemas.microsoft.com/office/drawing/2016/5/12/chartex" xmlns:cx7="http://schemas.microsoft.com/office/drawing/2016/5/13/chartex" xmlns:cx8="http://schemas.microsoft.com/office/drawing/2016/5/14/chartex" xmlns:mc="http://schemas.openxmlformats.org/markup-compatibility/2006" xmlns:aink="http://schemas.microsoft.com/office/drawing/2016/ink" xmlns:o="urn:schemas-microsoft-com:office:office" xmlns:r="http://schemas.openxmlformats.org/officeDocument/2006/relationships" xmlns:m="http://schemas.openxmlformats.org/officeDocument/2006/math" xmlns:v="urn:schemas-microsoft-com:vml" xmlns:wp14="http://schemas.microsoft.com/office/word/2010/wordprocessingDrawing" xmlns:wp="http://schemas.openxmlformats.org/drawingml/2006/wordprocessingDrawing" xmlns:w10="urn:schemas-microsoft-com:office:word" xmlns:w="http://schemas.openxmlformats.org/wordprocessingml/2006/main" xmlns:w14="http://schemas.microsoft.com/office/word/2010/wordml" xmlns:w15="http://schemas.microsoft.com/office/word/2012/wordml" xmlns:w16se="http://schemas.microsoft.com/office/word/2015/wordml/symex" xmlns:wpg="http://schemas.microsoft.com/office/word/2010/wordprocessingGroup" xmlns:wpi="http://schemas.microsoft.com/office/word/2010/wordprocessingInk" xmlns:wne="http://schemas.microsoft.com/office/word/2006/wordml" xmlns:wps="http://schemas.microsoft.com/office/word/2010/wordprocessingShape" mc:Ignorable="w14 w15 w16se wp14">
+  <w:endnote w:type="separator" w:id="-1">
+    <w:p>
+      <w:pPr>
+        <w:spacing w:after="0" w:line="240" w:lineRule="auto"/>
+      </w:pPr>
+      <w:r>
+        <w:separator/>
+      </w:r>
+    </w:p>
+  </w:endnote>
+  <w:endnote w:type="continuationSeparator" w:id="0">
+    <w:p>
+      <w:pPr>
+        <w:spacing w:after="0" w:line="240" w:lineRule="auto"/>
+      </w:pPr>
+      <w:r>
+        <w:continuationSeparator/>
+      </w:r>
+    </w:p>
+  </w:endnote>
+</w:endnotes>
+</file>
+
+<file path=word/footnotes.xml><?xml version="1.0" encoding="utf-8"?>
+<w:footnotes xmlns:wpc="http://schemas.microsoft.com/office/word/2010/wordprocessingCanvas" xmlns:cx="http://schemas.microsoft.com/office/drawing/2014/chartex" xmlns:cx1="http://schemas.microsoft.com/office/drawing/2015/9/8/chartex" xmlns:cx2="http://schemas.microsoft.com/office/drawing/2015/10/21/chartex" xmlns:cx3="http://schemas.microsoft.com/office/drawing/2016/5/9/chartex" xmlns:cx4="http://schemas.microsoft.com/office/drawing/2016/5/10/chartex" xmlns:cx5="http://schemas.microsoft.com/office/drawing/2016/5/11/chartex" xmlns:cx6="http://schemas.microsoft.com/office/drawing/2016/5/12/chartex" xmlns:cx7="http://schemas.microsoft.com/office/drawing/2016/5/13/chartex" xmlns:cx8="http://schemas.microsoft.com/office/drawing/2016/5/14/chartex" xmlns:mc="http://schemas.openxmlformats.org/markup-compatibility/2006" xmlns:aink="http://schemas.microsoft.com/office/drawing/2016/ink" xmlns:o="urn:schemas-microsoft-com:office:office" xmlns:r="http://schemas.openxmlformats.org/officeDocument/2006/relationships" xmlns:m="http://schemas.openxmlformats.org/officeDocument/2006/math" xmlns:v="urn:schemas-microsoft-com:vml" xmlns:wp14="http://schemas.microsoft.com/office/word/2010/wordprocessingDrawing" xmlns:wp="http://schemas.openxmlformats.org/drawingml/2006/wordprocessingDrawing" xmlns:w10="urn:schemas-microsoft-com:office:word" xmlns:w="http://schemas.openxmlformats.org/wordprocessingml/2006/main" xmlns:w14="http://schemas.microsoft.com/office/word/2010/wordml" xmlns:w15="http://schemas.microsoft.com/office/word/2012/wordml" xmlns:w16se="http://schemas.microsoft.com/office/word/2015/wordml/symex" xmlns:wpg="http://schemas.microsoft.com/office/word/2010/wordprocessingGroup" xmlns:wpi="http://schemas.microsoft.com/office/word/2010/wordprocessingInk" xmlns:wne="http://schemas.microsoft.com/office/word/2006/wordml" xmlns:wps="http://schemas.microsoft.com/office/word/2010/wordprocessingShape" mc:Ignorable="w14 w15 w16se wp14">
+  <w:footnote w:type="separator" w:id="-1">
+    <w:p>
+      <w:pPr>
+        <w:spacing w:after="0" w:line="240" w:lineRule="auto"/>
+      </w:pPr>
+      <w:r>
+        <w:separator/>
+      </w:r>
+    </w:p>
+  </w:footnote>
+  <w:footnote w:type="continuationSeparator" w:id="0">
+    <w:p>
+      <w:pPr>
+        <w:spacing w:after="0" w:line="240" w:lineRule="auto"/>
+      </w:pPr>
+      <w:r>
+        <w:continuationSeparator/>
+      </w:r>
+    </w:p>
+  </w:footnote>
+</w:footnotes>
+</file>
+
+<file path=word/numbering.xml><?xml version="1.0" encoding="utf-8"?>
+<w:numbering xmlns:wpc="http://schemas.microsoft.com/office/word/2010/wordprocessingCanvas" xmlns:cx="http://schemas.microsoft.com/office/drawing/2014/chartex" xmlns:cx1="http://schemas.microsoft.com/office/drawing/2015/9/8/chartex" xmlns:cx2="http://schemas.microsoft.com/office/drawing/2015/10/21/chartex" xmlns:cx3="http://schemas.microsoft.com/office/drawing/2016/5/9/chartex" xmlns:cx4="http://schemas.microsoft.com/office/drawing/2016/5/10/chartex" xmlns:cx5="http://schemas.microsoft.com/office/drawing/2016/5/11/chartex" xmlns:cx6="http://schemas.microsoft.com/office/drawing/2016/5/12/chartex" xmlns:cx7="http://schemas.microsoft.com/office/drawing/2016/5/13/chartex" xmlns:cx8="http://schemas.microsoft.com/office/drawing/2016/5/14/chartex" xmlns:mc="http://schemas.openxmlformats.org/markup-compatibility/2006" xmlns:aink="http://schemas.microsoft.com/office/drawing/2016/ink" xmlns:o="urn:schemas-microsoft-com:office:office" xmlns:r="http://schemas.openxmlformats.org/officeDocument/2006/relationships" xmlns:m="http://schemas.openxmlformats.org/officeDocument/2006/math" xmlns:v="urn:schemas-microsoft-com:vml" xmlns:wp14="http://schemas.microsoft.com/office/word/2010/wordprocessingDrawing" xmlns:wp="http://schemas.openxmlformats.org/drawingml/2006/wordprocessingDrawing" xmlns:w10="urn:schemas-microsoft-com:office:word" xmlns:w="http://schemas.openxmlformats.org/wordprocessingml/2006/main" xmlns:w14="http://schemas.microsoft.com/office/word/2010/wordml" xmlns:w15="http://schemas.microsoft.com/office/word/2012/wordml" xmlns:w16se="http://schemas.microsoft.com/office/word/2015/wordml/symex" xmlns:wpg="http://schemas.microsoft.com/office/word/2010/wordprocessingGroup" xmlns:wpi="http://schemas.microsoft.com/office/word/2010/wordprocessingInk" xmlns:wne="http://schemas.microsoft.com/office/word/2006/wordml" xmlns:wps="http://schemas.microsoft.com/office/word/2010/wordprocessingShape" mc:Ignorable="w14 w15 w16se wp14">
+  <w:abstractNum w:abstractNumId="0" w15:restartNumberingAfterBreak="0">
+    <w:nsid w:val="113677F2"/>
+    <w:multiLevelType w:val="hybridMultilevel"/>
+    <w:tmpl w:val="CD98BD88"/>
+    <w:lvl w:ilvl="0" w:tplc="D9D8DF7A">
+      <w:numFmt w:val="bullet"/>
+      <w:lvlText w:val=""/>
+      <w:lvlJc w:val="left"/>
+      <w:pPr>
+        <w:ind w:left="720" w:hanging="360"/>
+      </w:pPr>
+      <w:rPr>
+        <w:rFonts w:ascii="Symbol" w:eastAsiaTheme="minorHAnsi" w:hAnsi="Symbol" w:cstheme="minorBidi" w:hint="default"/>
+      </w:rPr>
+    </w:lvl>
+    <w:lvl w:ilvl="1" w:tplc="04090003" w:tentative="1">
+      <w:start w:val="1"/>
+      <w:numFmt w:val="bullet"/>
+      <w:lvlText w:val="o"/>
+      <w:lvlJc w:val="left"/>
+      <w:pPr>
+        <w:ind w:left="1440" w:hanging="360"/>
+      </w:pPr>
+      <w:rPr>
+        <w:rFonts w:ascii="Courier New" w:hAnsi="Courier New" w:cs="Courier New" w:hint="default"/>
+      </w:rPr>
+    </w:lvl>
+    <w:lvl w:ilvl="2" w:tplc="04090005" w:tentative="1">
+      <w:start w:val="1"/>
+      <w:numFmt w:val="bullet"/>
+      <w:lvlText w:val=""/>
+      <w:lvlJc w:val="left"/>
+      <w:pPr>
+        <w:ind w:left="2160" w:hanging="360"/>
+      </w:pPr>
+      <w:rPr>
+        <w:rFonts w:ascii="Wingdings" w:hAnsi="Wingdings" w:hint="default"/>
+      </w:rPr>
+    </w:lvl>
+    <w:lvl w:ilvl="3" w:tplc="04090001" w:tentative="1">
+      <w:start w:val="1"/>
+      <w:numFmt w:val="bullet"/>
+      <w:lvlText w:val=""/>
+      <w:lvlJc w:val="left"/>
+      <w:pPr>
+        <w:ind w:left="2880" w:hanging="360"/>
+      </w:pPr>
+      <w:rPr>
+        <w:rFonts w:ascii="Symbol" w:hAnsi="Symbol" w:hint="default"/>
+      </w:rPr>
+    </w:lvl>
+    <w:lvl w:ilvl="4" w:tplc="04090003" w:tentative="1">
+      <w:start w:val="1"/>
+      <w:numFmt w:val="bullet"/>
+      <w:lvlText w:val="o"/>
+      <w:lvlJc w:val="left"/>
+      <w:pPr>
+        <w:ind w:left="3600" w:hanging="360"/>
+      </w:pPr>
+      <w:rPr>
+        <w:rFonts w:ascii="Courier New" w:hAnsi="Courier New" w:cs="Courier New" w:hint="default"/>
+      </w:rPr>
+    </w:lvl>
+    <w:lvl w:ilvl="5" w:tplc="04090005" w:tentative="1">
+      <w:start w:val="1"/>
+      <w:numFmt w:val="bullet"/>
+      <w:lvlText w:val=""/>
+      <w:lvlJc w:val="left"/>
+      <w:pPr>
+        <w:ind w:left="4320" w:hanging="360"/>
+      </w:pPr>
+      <w:rPr>
+        <w:rFonts w:ascii="Wingdings" w:hAnsi="Wingdings" w:hint="default"/>
+      </w:rPr>
+    </w:lvl>
+    <w:lvl w:ilvl="6" w:tplc="04090001" w:tentative="1">
+      <w:start w:val="1"/>
+      <w:numFmt w:val="bullet"/>
+      <w:lvlText w:val=""/>
+      <w:lvlJc w:val="left"/>
+      <w:pPr>
+        <w:ind w:left="5040" w:hanging="360"/>
+      </w:pPr>
+      <w:rPr>
+        <w:rFonts w:ascii="Symbol" w:hAnsi="Symbol" w:hint="default"/>
+      </w:rPr>
+    </w:lvl>
+    <w:lvl w:ilvl="7" w:tplc="04090003" w:tentative="1">
+      <w:start w:val="1"/>
+      <w:numFmt w:val="bullet"/>
+      <w:lvlText w:val="o"/>
+      <w:lvlJc w:val="left"/>
+      <w:pPr>
+        <w:ind w:left="5760" w:hanging="360"/>
+      </w:pPr>
+      <w:rPr>
+        <w:rFonts w:ascii="Courier New" w:hAnsi="Courier New" w:cs="Courier New" w:hint="default"/>
+      </w:rPr>
+    </w:lvl>
+    <w:lvl w:ilvl="8" w:tplc="04090005" w:tentative="1">
+      <w:start w:val="1"/>
+      <w:numFmt w:val="bullet"/>
+      <w:lvlText w:val=""/>
+      <w:lvlJc w:val="left"/>
+      <w:pPr>
+        <w:ind w:left="6480" w:hanging="360"/>
+      </w:pPr>
+      <w:rPr>
+        <w:rFonts w:ascii="Wingdings" w:hAnsi="Wingdings" w:hint="default"/>
+      </w:rPr>
+    </w:lvl>
+  </w:abstractNum>
+  <w:abstractNum w:abstractNumId="1" w15:restartNumberingAfterBreak="0">
+    <w:nsid w:val="6BF74142"/>
+    <w:multiLevelType w:val="multilevel"/>
+    <w:tmpl w:val="7F72AB10"/>
+    <w:lvl w:ilvl="0">
+      <w:start w:val="1"/>
+      <w:numFmt w:val="decimal"/>
+      <w:lvlText w:val="%1."/>
+      <w:lvlJc w:val="left"/>
+      <w:pPr>
+        <w:tabs>
+          <w:tab w:val="num" w:pos="720"/>
+        </w:tabs>
+        <w:ind w:left="720" w:hanging="360"/>
+      </w:pPr>
+    </w:lvl>
+    <w:lvl w:ilvl="1" w:tentative="1">
+      <w:start w:val="1"/>
+      <w:numFmt w:val="decimal"/>
+      <w:lvlText w:val="%2."/>
+      <w:lvlJc w:val="left"/>
+      <w:pPr>
+        <w:tabs>
+          <w:tab w:val="num" w:pos="1440"/>
+        </w:tabs>
+        <w:ind w:left="1440" w:hanging="360"/>
+      </w:pPr>
+    </w:lvl>
+    <w:lvl w:ilvl="2" w:tentative="1">
+      <w:start w:val="1"/>
+      <w:numFmt w:val="decimal"/>
+      <w:lvlText w:val="%3."/>
+      <w:lvlJc w:val="left"/>
+      <w:pPr>
+        <w:tabs>
+          <w:tab w:val="num" w:pos="2160"/>
+        </w:tabs>
+        <w:ind w:left="2160" w:hanging="360"/>
+      </w:pPr>
+    </w:lvl>
+    <w:lvl w:ilvl="3" w:tentative="1">
+      <w:start w:val="1"/>
+      <w:numFmt w:val="decimal"/>
+      <w:lvlText w:val="%4."/>
+      <w:lvlJc w:val="left"/>
+      <w:pPr>
+        <w:tabs>
+          <w:tab w:val="num" w:pos="2880"/>
+        </w:tabs>
+        <w:ind w:left="2880" w:hanging="360"/>
+      </w:pPr>
+    </w:lvl>
+    <w:lvl w:ilvl="4" w:tentative="1">
+      <w:start w:val="1"/>
+      <w:numFmt w:val="decimal"/>
+      <w:lvlText w:val="%5."/>
+      <w:lvlJc w:val="left"/>
+      <w:pPr>
+        <w:tabs>
+          <w:tab w:val="num" w:pos="3600"/>
+        </w:tabs>
+        <w:ind w:left="3600" w:hanging="360"/>
+      </w:pPr>
+    </w:lvl>
+    <w:lvl w:ilvl="5" w:tentative="1">
+      <w:start w:val="1"/>
+      <w:numFmt w:val="decimal"/>
+      <w:lvlText w:val="%6."/>
+      <w:lvlJc w:val="left"/>
+      <w:pPr>
+        <w:tabs>
+          <w:tab w:val="num" w:pos="4320"/>
+        </w:tabs>
+        <w:ind w:left="4320" w:hanging="360"/>
+      </w:pPr>
+    </w:lvl>
+    <w:lvl w:ilvl="6" w:tentative="1">
+      <w:start w:val="1"/>
+      <w:numFmt w:val="decimal"/>
+      <w:lvlText w:val="%7."/>
+      <w:lvlJc w:val="left"/>
+      <w:pPr>
+        <w:tabs>
+          <w:tab w:val="num" w:pos="5040"/>
+        </w:tabs>
+        <w:ind w:left="5040" w:hanging="360"/>
+      </w:pPr>
+    </w:lvl>
+    <w:lvl w:ilvl="7" w:tentative="1">
+      <w:start w:val="1"/>
+      <w:numFmt w:val="decimal"/>
+      <w:lvlText w:val="%8."/>
+      <w:lvlJc w:val="left"/>
+      <w:pPr>
+        <w:tabs>
+          <w:tab w:val="num" w:pos="5760"/>
+        </w:tabs>
+        <w:ind w:left="5760" w:hanging="360"/>
+      </w:pPr>
+    </w:lvl>
+    <w:lvl w:ilvl="8" w:tentative="1">
+      <w:start w:val="1"/>
+      <w:numFmt w:val="decimal"/>
+      <w:lvlText w:val="%9."/>
+      <w:lvlJc w:val="left"/>
+      <w:pPr>
+        <w:tabs>
+          <w:tab w:val="num" w:pos="6480"/>
+        </w:tabs>
+        <w:ind w:left="6480" w:hanging="360"/>
+      </w:pPr>
+    </w:lvl>
+  </w:abstractNum>
+  <w:num w:numId="1">
+    <w:abstractNumId w:val="1"/>
+  </w:num>
+  <w:num w:numId="2">
+    <w:abstractNumId w:val="0"/>
+  </w:num>
+</w:numbering>
 </file>
 
 <file path=word/styles.xml><?xml version="1.0" encoding="utf-8"?>
@@ -1645,6 +2830,61 @@
       <w:spacing w:after="0" w:line="240" w:lineRule="auto"/>
     </w:pPr>
   </w:style>
+  <w:style w:type="paragraph" w:styleId="Header">
+    <w:name w:val="header"/>
+    <w:basedOn w:val="Normal"/>
+    <w:link w:val="HeaderChar"/>
+    <w:uiPriority w:val="99"/>
+    <w:unhideWhenUsed/>
+    <w:rsid w:val="007F5B7B"/>
+    <w:pPr>
+      <w:tabs>
+        <w:tab w:val="center" w:pos="4680"/>
+        <w:tab w:val="right" w:pos="9360"/>
+      </w:tabs>
+      <w:spacing w:after="0" w:line="240" w:lineRule="auto"/>
+    </w:pPr>
+  </w:style>
+  <w:style w:type="character" w:customStyle="1" w:styleId="HeaderChar">
+    <w:name w:val="Header Char"/>
+    <w:basedOn w:val="DefaultParagraphFont"/>
+    <w:link w:val="Header"/>
+    <w:uiPriority w:val="99"/>
+    <w:rsid w:val="007F5B7B"/>
+  </w:style>
+  <w:style w:type="paragraph" w:styleId="Footer">
+    <w:name w:val="footer"/>
+    <w:basedOn w:val="Normal"/>
+    <w:link w:val="FooterChar"/>
+    <w:uiPriority w:val="99"/>
+    <w:unhideWhenUsed/>
+    <w:rsid w:val="007F5B7B"/>
+    <w:pPr>
+      <w:tabs>
+        <w:tab w:val="center" w:pos="4680"/>
+        <w:tab w:val="right" w:pos="9360"/>
+      </w:tabs>
+      <w:spacing w:after="0" w:line="240" w:lineRule="auto"/>
+    </w:pPr>
+  </w:style>
+  <w:style w:type="character" w:customStyle="1" w:styleId="FooterChar">
+    <w:name w:val="Footer Char"/>
+    <w:basedOn w:val="DefaultParagraphFont"/>
+    <w:link w:val="Footer"/>
+    <w:uiPriority w:val="99"/>
+    <w:rsid w:val="007F5B7B"/>
+  </w:style>
+  <w:style w:type="paragraph" w:styleId="ListParagraph">
+    <w:name w:val="List Paragraph"/>
+    <w:basedOn w:val="Normal"/>
+    <w:uiPriority w:val="34"/>
+    <w:qFormat/>
+    <w:rsid w:val="00113353"/>
+    <w:pPr>
+      <w:ind w:left="720"/>
+      <w:contextualSpacing/>
+    </w:pPr>
+  </w:style>
 </w:styles>
 </file>
 

</xml_diff>

<commit_message>
Updated tricks learnt document
</commit_message>
<xml_diff>
--- a/Tricks learnt.docx
+++ b/Tricks learnt.docx
@@ -1,6 +1,6 @@
 
 <file path=word/document.xml><?xml version="1.0" encoding="utf-8"?>
-<w:document xmlns:wpc="http://schemas.microsoft.com/office/word/2010/wordprocessingCanvas" xmlns:cx="http://schemas.microsoft.com/office/drawing/2014/chartex" xmlns:cx1="http://schemas.microsoft.com/office/drawing/2015/9/8/chartex" xmlns:cx2="http://schemas.microsoft.com/office/drawing/2015/10/21/chartex" xmlns:cx3="http://schemas.microsoft.com/office/drawing/2016/5/9/chartex" xmlns:cx4="http://schemas.microsoft.com/office/drawing/2016/5/10/chartex" xmlns:cx5="http://schemas.microsoft.com/office/drawing/2016/5/11/chartex" xmlns:cx6="http://schemas.microsoft.com/office/drawing/2016/5/12/chartex" xmlns:cx7="http://schemas.microsoft.com/office/drawing/2016/5/13/chartex" xmlns:cx8="http://schemas.microsoft.com/office/drawing/2016/5/14/chartex" xmlns:mc="http://schemas.openxmlformats.org/markup-compatibility/2006" xmlns:aink="http://schemas.microsoft.com/office/drawing/2016/ink" xmlns:o="urn:schemas-microsoft-com:office:office" xmlns:r="http://schemas.openxmlformats.org/officeDocument/2006/relationships" xmlns:m="http://schemas.openxmlformats.org/officeDocument/2006/math" xmlns:v="urn:schemas-microsoft-com:vml" xmlns:wp14="http://schemas.microsoft.com/office/word/2010/wordprocessingDrawing" xmlns:wp="http://schemas.openxmlformats.org/drawingml/2006/wordprocessingDrawing" xmlns:w10="urn:schemas-microsoft-com:office:word" xmlns:w="http://schemas.openxmlformats.org/wordprocessingml/2006/main" xmlns:w14="http://schemas.microsoft.com/office/word/2010/wordml" xmlns:w15="http://schemas.microsoft.com/office/word/2012/wordml" xmlns:w16se="http://schemas.microsoft.com/office/word/2015/wordml/symex" xmlns:wpg="http://schemas.microsoft.com/office/word/2010/wordprocessingGroup" xmlns:wpi="http://schemas.microsoft.com/office/word/2010/wordprocessingInk" xmlns:wne="http://schemas.microsoft.com/office/word/2006/wordml" xmlns:wps="http://schemas.microsoft.com/office/word/2010/wordprocessingShape" mc:Ignorable="w14 w15 w16se wp14">
+<w:document xmlns:wpc="http://schemas.microsoft.com/office/word/2010/wordprocessingCanvas" xmlns:cx="http://schemas.microsoft.com/office/drawing/2014/chartex" xmlns:cx1="http://schemas.microsoft.com/office/drawing/2015/9/8/chartex" xmlns:cx2="http://schemas.microsoft.com/office/drawing/2015/10/21/chartex" xmlns:cx3="http://schemas.microsoft.com/office/drawing/2016/5/9/chartex" xmlns:cx4="http://schemas.microsoft.com/office/drawing/2016/5/10/chartex" xmlns:cx5="http://schemas.microsoft.com/office/drawing/2016/5/11/chartex" xmlns:cx6="http://schemas.microsoft.com/office/drawing/2016/5/12/chartex" xmlns:cx7="http://schemas.microsoft.com/office/drawing/2016/5/13/chartex" xmlns:cx8="http://schemas.microsoft.com/office/drawing/2016/5/14/chartex" xmlns:mc="http://schemas.openxmlformats.org/markup-compatibility/2006" xmlns:aink="http://schemas.microsoft.com/office/drawing/2016/ink" xmlns:am3d="http://schemas.microsoft.com/office/drawing/2017/model3d" xmlns:o="urn:schemas-microsoft-com:office:office" xmlns:r="http://schemas.openxmlformats.org/officeDocument/2006/relationships" xmlns:m="http://schemas.openxmlformats.org/officeDocument/2006/math" xmlns:v="urn:schemas-microsoft-com:vml" xmlns:wp14="http://schemas.microsoft.com/office/word/2010/wordprocessingDrawing" xmlns:wp="http://schemas.openxmlformats.org/drawingml/2006/wordprocessingDrawing" xmlns:w10="urn:schemas-microsoft-com:office:word" xmlns:w="http://schemas.openxmlformats.org/wordprocessingml/2006/main" xmlns:w14="http://schemas.microsoft.com/office/word/2010/wordml" xmlns:w15="http://schemas.microsoft.com/office/word/2012/wordml" xmlns:w16cid="http://schemas.microsoft.com/office/word/2016/wordml/cid" xmlns:w16se="http://schemas.microsoft.com/office/word/2015/wordml/symex" xmlns:wpg="http://schemas.microsoft.com/office/word/2010/wordprocessingGroup" xmlns:wpi="http://schemas.microsoft.com/office/word/2010/wordprocessingInk" xmlns:wne="http://schemas.microsoft.com/office/word/2006/wordml" xmlns:wps="http://schemas.microsoft.com/office/word/2010/wordprocessingShape" mc:Ignorable="w14 w15 w16se w16cid wp14">
   <w:body>
     <w:p>
       <w:pPr>
@@ -22,7 +22,7 @@
       <w:r>
         <w:t xml:space="preserve">Source. </w:t>
       </w:r>
-      <w:hyperlink r:id="rId7" w:history="1">
+      <w:hyperlink r:id="rId7" w:anchor="RoundUpPowerOf2" w:history="1">
         <w:r>
           <w:rPr>
             <w:rStyle w:val="Hyperlink"/>
@@ -2025,11 +2025,357 @@
       <w:r>
         <w:t>Thus, we can use a bitset of 256 bits to toggle the bit of the corresponding character (ascii value). The number of bits set at the end of all the characters should be 1 or 0. Anything more than that means more than one character appears odd number of times and thus it cannot be a palindrome.</w:t>
       </w:r>
+    </w:p>
+    <w:p/>
+    <w:p/>
+    <w:p/>
+    <w:p/>
+    <w:p/>
+    <w:p/>
+    <w:p/>
+    <w:p>
+      <w:pPr>
+        <w:pStyle w:val="NoSpacing"/>
+        <w:rPr>
+          <w:rFonts w:cstheme="minorHAnsi"/>
+          <w:b/>
+        </w:rPr>
+      </w:pPr>
+      <w:r>
+        <w:rPr>
+          <w:rFonts w:cstheme="minorHAnsi"/>
+          <w:b/>
+        </w:rPr>
+        <w:lastRenderedPageBreak/>
+        <w:t>Alternative version of Binary Se</w:t>
+      </w:r>
+      <w:r>
+        <w:rPr>
+          <w:rFonts w:cstheme="minorHAnsi"/>
+          <w:b/>
+        </w:rPr>
+        <w:t>a</w:t>
+      </w:r>
+      <w:r>
+        <w:rPr>
+          <w:rFonts w:cstheme="minorHAnsi"/>
+          <w:b/>
+        </w:rPr>
+        <w:t>rch doing finding lower bound index.</w:t>
+      </w:r>
+    </w:p>
+    <w:p>
+      <w:pPr>
+        <w:pStyle w:val="NoSpacing"/>
+        <w:rPr>
+          <w:rFonts w:cstheme="minorHAnsi"/>
+        </w:rPr>
+      </w:pPr>
+    </w:p>
+    <w:p>
+      <w:pPr>
+        <w:pStyle w:val="NoSpacing"/>
+        <w:rPr>
+          <w:rFonts w:ascii="Consolas" w:hAnsi="Consolas"/>
+        </w:rPr>
+      </w:pPr>
+      <w:r>
+        <w:rPr>
+          <w:rFonts w:ascii="Consolas" w:hAnsi="Consolas"/>
+        </w:rPr>
+        <w:t>// This function is an alternate version of binary serach which returns</w:t>
+      </w:r>
+    </w:p>
+    <w:p>
+      <w:pPr>
+        <w:pStyle w:val="NoSpacing"/>
+        <w:rPr>
+          <w:rFonts w:ascii="Consolas" w:hAnsi="Consolas"/>
+        </w:rPr>
+      </w:pPr>
+      <w:r>
+        <w:rPr>
+          <w:rFonts w:ascii="Consolas" w:hAnsi="Consolas"/>
+        </w:rPr>
+        <w:t>// the lower bound index of 'num' in the array. I.e., 'num' is supposed to</w:t>
+      </w:r>
+    </w:p>
+    <w:p>
+      <w:pPr>
+        <w:pStyle w:val="NoSpacing"/>
+        <w:rPr>
+          <w:rFonts w:ascii="Consolas" w:hAnsi="Consolas"/>
+        </w:rPr>
+      </w:pPr>
+      <w:r>
+        <w:rPr>
+          <w:rFonts w:ascii="Consolas" w:hAnsi="Consolas"/>
+        </w:rPr>
+        <w:t xml:space="preserve">// be at the returned location. 'num' will be &lt;= to the element present at </w:t>
+      </w:r>
+    </w:p>
+    <w:p>
+      <w:pPr>
+        <w:pStyle w:val="NoSpacing"/>
+        <w:rPr>
+          <w:rFonts w:ascii="Consolas" w:hAnsi="Consolas"/>
+        </w:rPr>
+      </w:pPr>
+      <w:r>
+        <w:rPr>
+          <w:rFonts w:ascii="Consolas" w:hAnsi="Consolas"/>
+        </w:rPr>
+        <w:t>// the returned index.</w:t>
+      </w:r>
+    </w:p>
+    <w:p>
+      <w:pPr>
+        <w:pStyle w:val="NoSpacing"/>
+        <w:rPr>
+          <w:rFonts w:ascii="Consolas" w:hAnsi="Consolas"/>
+        </w:rPr>
+      </w:pPr>
       <w:bookmarkStart w:id="1" w:name="_GoBack"/>
       <w:bookmarkEnd w:id="1"/>
     </w:p>
-    <w:p/>
-    <w:p/>
+    <w:p>
+      <w:pPr>
+        <w:pStyle w:val="NoSpacing"/>
+        <w:rPr>
+          <w:rFonts w:ascii="Consolas" w:hAnsi="Consolas"/>
+        </w:rPr>
+      </w:pPr>
+      <w:r>
+        <w:rPr>
+          <w:rFonts w:ascii="Consolas" w:hAnsi="Consolas"/>
+        </w:rPr>
+        <w:t>int LowerBoundIndex(uint64 *arr, uint64 num, bool* equal, int N) {</w:t>
+      </w:r>
+    </w:p>
+    <w:p>
+      <w:pPr>
+        <w:pStyle w:val="NoSpacing"/>
+        <w:rPr>
+          <w:rFonts w:ascii="Consolas" w:hAnsi="Consolas"/>
+        </w:rPr>
+      </w:pPr>
+      <w:r>
+        <w:rPr>
+          <w:rFonts w:ascii="Consolas" w:hAnsi="Consolas"/>
+        </w:rPr>
+        <w:t xml:space="preserve">  int step = N - 1, start = 0;</w:t>
+      </w:r>
+    </w:p>
+    <w:p>
+      <w:pPr>
+        <w:pStyle w:val="NoSpacing"/>
+        <w:rPr>
+          <w:rFonts w:ascii="Consolas" w:hAnsi="Consolas"/>
+        </w:rPr>
+      </w:pPr>
+      <w:r>
+        <w:rPr>
+          <w:rFonts w:ascii="Consolas" w:hAnsi="Consolas"/>
+        </w:rPr>
+        <w:t xml:space="preserve">    while(step &gt; 0) {</w:t>
+      </w:r>
+    </w:p>
+    <w:p>
+      <w:pPr>
+        <w:pStyle w:val="NoSpacing"/>
+        <w:rPr>
+          <w:rFonts w:ascii="Consolas" w:hAnsi="Consolas"/>
+        </w:rPr>
+      </w:pPr>
+      <w:r>
+        <w:rPr>
+          <w:rFonts w:ascii="Consolas" w:hAnsi="Consolas"/>
+        </w:rPr>
+        <w:t xml:space="preserve">    step /= 2;</w:t>
+      </w:r>
+    </w:p>
+    <w:p>
+      <w:pPr>
+        <w:pStyle w:val="NoSpacing"/>
+        <w:rPr>
+          <w:rFonts w:ascii="Consolas" w:hAnsi="Consolas"/>
+        </w:rPr>
+      </w:pPr>
+      <w:r>
+        <w:rPr>
+          <w:rFonts w:ascii="Consolas" w:hAnsi="Consolas"/>
+        </w:rPr>
+        <w:t xml:space="preserve">    int mid = start + step;</w:t>
+      </w:r>
+    </w:p>
+    <w:p>
+      <w:pPr>
+        <w:pStyle w:val="NoSpacing"/>
+        <w:rPr>
+          <w:rFonts w:ascii="Consolas" w:hAnsi="Consolas"/>
+        </w:rPr>
+      </w:pPr>
+      <w:r>
+        <w:rPr>
+          <w:rFonts w:ascii="Consolas" w:hAnsi="Consolas"/>
+        </w:rPr>
+        <w:t xml:space="preserve">    if (arr[mid] == num) {</w:t>
+      </w:r>
+    </w:p>
+    <w:p>
+      <w:pPr>
+        <w:pStyle w:val="NoSpacing"/>
+        <w:rPr>
+          <w:rFonts w:ascii="Consolas" w:hAnsi="Consolas"/>
+        </w:rPr>
+      </w:pPr>
+      <w:r>
+        <w:rPr>
+          <w:rFonts w:ascii="Consolas" w:hAnsi="Consolas"/>
+        </w:rPr>
+        <w:t xml:space="preserve">      *equal = true;</w:t>
+      </w:r>
+    </w:p>
+    <w:p>
+      <w:pPr>
+        <w:pStyle w:val="NoSpacing"/>
+        <w:rPr>
+          <w:rFonts w:ascii="Consolas" w:hAnsi="Consolas"/>
+        </w:rPr>
+      </w:pPr>
+      <w:r>
+        <w:rPr>
+          <w:rFonts w:ascii="Consolas" w:hAnsi="Consolas"/>
+        </w:rPr>
+        <w:t xml:space="preserve">      return mid;</w:t>
+      </w:r>
+    </w:p>
+    <w:p>
+      <w:pPr>
+        <w:pStyle w:val="NoSpacing"/>
+        <w:rPr>
+          <w:rFonts w:ascii="Consolas" w:hAnsi="Consolas"/>
+        </w:rPr>
+      </w:pPr>
+      <w:r>
+        <w:rPr>
+          <w:rFonts w:ascii="Consolas" w:hAnsi="Consolas"/>
+        </w:rPr>
+        <w:t xml:space="preserve">    } else if (arr[mid] &gt; num) {</w:t>
+      </w:r>
+    </w:p>
+    <w:p>
+      <w:pPr>
+        <w:pStyle w:val="NoSpacing"/>
+        <w:rPr>
+          <w:rFonts w:ascii="Consolas" w:hAnsi="Consolas"/>
+        </w:rPr>
+      </w:pPr>
+      <w:r>
+        <w:rPr>
+          <w:rFonts w:ascii="Consolas" w:hAnsi="Consolas"/>
+        </w:rPr>
+        <w:t xml:space="preserve">      // do nothing</w:t>
+      </w:r>
+    </w:p>
+    <w:p>
+      <w:pPr>
+        <w:pStyle w:val="NoSpacing"/>
+        <w:rPr>
+          <w:rFonts w:ascii="Consolas" w:hAnsi="Consolas"/>
+        </w:rPr>
+      </w:pPr>
+      <w:r>
+        <w:rPr>
+          <w:rFonts w:ascii="Consolas" w:hAnsi="Consolas"/>
+        </w:rPr>
+        <w:t xml:space="preserve">    } else {</w:t>
+      </w:r>
+    </w:p>
+    <w:p>
+      <w:pPr>
+        <w:pStyle w:val="NoSpacing"/>
+        <w:rPr>
+          <w:rFonts w:ascii="Consolas" w:hAnsi="Consolas"/>
+        </w:rPr>
+      </w:pPr>
+      <w:r>
+        <w:rPr>
+          <w:rFonts w:ascii="Consolas" w:hAnsi="Consolas"/>
+        </w:rPr>
+        <w:t xml:space="preserve">      start = mid + 1;</w:t>
+      </w:r>
+    </w:p>
+    <w:p>
+      <w:pPr>
+        <w:pStyle w:val="NoSpacing"/>
+        <w:rPr>
+          <w:rFonts w:ascii="Consolas" w:hAnsi="Consolas"/>
+        </w:rPr>
+      </w:pPr>
+      <w:r>
+        <w:rPr>
+          <w:rFonts w:ascii="Consolas" w:hAnsi="Consolas"/>
+        </w:rPr>
+        <w:t xml:space="preserve">    } </w:t>
+      </w:r>
+    </w:p>
+    <w:p>
+      <w:pPr>
+        <w:pStyle w:val="NoSpacing"/>
+        <w:rPr>
+          <w:rFonts w:ascii="Consolas" w:hAnsi="Consolas"/>
+        </w:rPr>
+      </w:pPr>
+      <w:r>
+        <w:rPr>
+          <w:rFonts w:ascii="Consolas" w:hAnsi="Consolas"/>
+        </w:rPr>
+        <w:t xml:space="preserve">  }</w:t>
+      </w:r>
+    </w:p>
+    <w:p>
+      <w:pPr>
+        <w:pStyle w:val="NoSpacing"/>
+        <w:rPr>
+          <w:rFonts w:ascii="Consolas" w:hAnsi="Consolas"/>
+        </w:rPr>
+      </w:pPr>
+      <w:r>
+        <w:rPr>
+          <w:rFonts w:ascii="Consolas" w:hAnsi="Consolas"/>
+        </w:rPr>
+        <w:t xml:space="preserve">  *equal = false;</w:t>
+      </w:r>
+    </w:p>
+    <w:p>
+      <w:pPr>
+        <w:pStyle w:val="NoSpacing"/>
+        <w:rPr>
+          <w:rFonts w:ascii="Consolas" w:hAnsi="Consolas"/>
+        </w:rPr>
+      </w:pPr>
+      <w:r>
+        <w:rPr>
+          <w:rFonts w:ascii="Consolas" w:hAnsi="Consolas"/>
+        </w:rPr>
+        <w:t xml:space="preserve">  return start;</w:t>
+      </w:r>
+    </w:p>
+    <w:p>
+      <w:pPr>
+        <w:pStyle w:val="NoSpacing"/>
+        <w:rPr>
+          <w:rFonts w:ascii="Consolas" w:hAnsi="Consolas"/>
+        </w:rPr>
+      </w:pPr>
+      <w:r>
+        <w:rPr>
+          <w:rFonts w:ascii="Consolas" w:hAnsi="Consolas"/>
+        </w:rPr>
+        <w:t>}</w:t>
+      </w:r>
+    </w:p>
     <w:sectPr>
       <w:pgSz w:w="12240" w:h="15840"/>
       <w:pgMar w:top="720" w:right="720" w:bottom="720" w:left="720" w:header="720" w:footer="720" w:gutter="0"/>
@@ -2041,7 +2387,7 @@
 </file>
 
 <file path=word/endnotes.xml><?xml version="1.0" encoding="utf-8"?>
-<w:endnotes xmlns:wpc="http://schemas.microsoft.com/office/word/2010/wordprocessingCanvas" xmlns:cx="http://schemas.microsoft.com/office/drawing/2014/chartex" xmlns:cx1="http://schemas.microsoft.com/office/drawing/2015/9/8/chartex" xmlns:cx2="http://schemas.microsoft.com/office/drawing/2015/10/21/chartex" xmlns:cx3="http://schemas.microsoft.com/office/drawing/2016/5/9/chartex" xmlns:cx4="http://schemas.microsoft.com/office/drawing/2016/5/10/chartex" xmlns:cx5="http://schemas.microsoft.com/office/drawing/2016/5/11/chartex" xmlns:cx6="http://schemas.microsoft.com/office/drawing/2016/5/12/chartex" xmlns:cx7="http://schemas.microsoft.com/office/drawing/2016/5/13/chartex" xmlns:cx8="http://schemas.microsoft.com/office/drawing/2016/5/14/chartex" xmlns:mc="http://schemas.openxmlformats.org/markup-compatibility/2006" xmlns:aink="http://schemas.microsoft.com/office/drawing/2016/ink" xmlns:o="urn:schemas-microsoft-com:office:office" xmlns:r="http://schemas.openxmlformats.org/officeDocument/2006/relationships" xmlns:m="http://schemas.openxmlformats.org/officeDocument/2006/math" xmlns:v="urn:schemas-microsoft-com:vml" xmlns:wp14="http://schemas.microsoft.com/office/word/2010/wordprocessingDrawing" xmlns:wp="http://schemas.openxmlformats.org/drawingml/2006/wordprocessingDrawing" xmlns:w10="urn:schemas-microsoft-com:office:word" xmlns:w="http://schemas.openxmlformats.org/wordprocessingml/2006/main" xmlns:w14="http://schemas.microsoft.com/office/word/2010/wordml" xmlns:w15="http://schemas.microsoft.com/office/word/2012/wordml" xmlns:w16se="http://schemas.microsoft.com/office/word/2015/wordml/symex" xmlns:wpg="http://schemas.microsoft.com/office/word/2010/wordprocessingGroup" xmlns:wpi="http://schemas.microsoft.com/office/word/2010/wordprocessingInk" xmlns:wne="http://schemas.microsoft.com/office/word/2006/wordml" xmlns:wps="http://schemas.microsoft.com/office/word/2010/wordprocessingShape" mc:Ignorable="w14 w15 w16se wp14">
+<w:endnotes xmlns:wpc="http://schemas.microsoft.com/office/word/2010/wordprocessingCanvas" xmlns:cx="http://schemas.microsoft.com/office/drawing/2014/chartex" xmlns:cx1="http://schemas.microsoft.com/office/drawing/2015/9/8/chartex" xmlns:cx2="http://schemas.microsoft.com/office/drawing/2015/10/21/chartex" xmlns:cx3="http://schemas.microsoft.com/office/drawing/2016/5/9/chartex" xmlns:cx4="http://schemas.microsoft.com/office/drawing/2016/5/10/chartex" xmlns:cx5="http://schemas.microsoft.com/office/drawing/2016/5/11/chartex" xmlns:cx6="http://schemas.microsoft.com/office/drawing/2016/5/12/chartex" xmlns:cx7="http://schemas.microsoft.com/office/drawing/2016/5/13/chartex" xmlns:cx8="http://schemas.microsoft.com/office/drawing/2016/5/14/chartex" xmlns:mc="http://schemas.openxmlformats.org/markup-compatibility/2006" xmlns:aink="http://schemas.microsoft.com/office/drawing/2016/ink" xmlns:am3d="http://schemas.microsoft.com/office/drawing/2017/model3d" xmlns:o="urn:schemas-microsoft-com:office:office" xmlns:r="http://schemas.openxmlformats.org/officeDocument/2006/relationships" xmlns:m="http://schemas.openxmlformats.org/officeDocument/2006/math" xmlns:v="urn:schemas-microsoft-com:vml" xmlns:wp14="http://schemas.microsoft.com/office/word/2010/wordprocessingDrawing" xmlns:wp="http://schemas.openxmlformats.org/drawingml/2006/wordprocessingDrawing" xmlns:w10="urn:schemas-microsoft-com:office:word" xmlns:w="http://schemas.openxmlformats.org/wordprocessingml/2006/main" xmlns:w14="http://schemas.microsoft.com/office/word/2010/wordml" xmlns:w15="http://schemas.microsoft.com/office/word/2012/wordml" xmlns:w16cid="http://schemas.microsoft.com/office/word/2016/wordml/cid" xmlns:w16se="http://schemas.microsoft.com/office/word/2015/wordml/symex" xmlns:wpg="http://schemas.microsoft.com/office/word/2010/wordprocessingGroup" xmlns:wpi="http://schemas.microsoft.com/office/word/2010/wordprocessingInk" xmlns:wne="http://schemas.microsoft.com/office/word/2006/wordml" xmlns:wps="http://schemas.microsoft.com/office/word/2010/wordprocessingShape" mc:Ignorable="w14 w15 w16se w16cid wp14">
   <w:endnote w:type="separator" w:id="-1">
     <w:p>
       <w:pPr>
@@ -2066,7 +2412,7 @@
 </file>
 
 <file path=word/footnotes.xml><?xml version="1.0" encoding="utf-8"?>
-<w:footnotes xmlns:wpc="http://schemas.microsoft.com/office/word/2010/wordprocessingCanvas" xmlns:cx="http://schemas.microsoft.com/office/drawing/2014/chartex" xmlns:cx1="http://schemas.microsoft.com/office/drawing/2015/9/8/chartex" xmlns:cx2="http://schemas.microsoft.com/office/drawing/2015/10/21/chartex" xmlns:cx3="http://schemas.microsoft.com/office/drawing/2016/5/9/chartex" xmlns:cx4="http://schemas.microsoft.com/office/drawing/2016/5/10/chartex" xmlns:cx5="http://schemas.microsoft.com/office/drawing/2016/5/11/chartex" xmlns:cx6="http://schemas.microsoft.com/office/drawing/2016/5/12/chartex" xmlns:cx7="http://schemas.microsoft.com/office/drawing/2016/5/13/chartex" xmlns:cx8="http://schemas.microsoft.com/office/drawing/2016/5/14/chartex" xmlns:mc="http://schemas.openxmlformats.org/markup-compatibility/2006" xmlns:aink="http://schemas.microsoft.com/office/drawing/2016/ink" xmlns:o="urn:schemas-microsoft-com:office:office" xmlns:r="http://schemas.openxmlformats.org/officeDocument/2006/relationships" xmlns:m="http://schemas.openxmlformats.org/officeDocument/2006/math" xmlns:v="urn:schemas-microsoft-com:vml" xmlns:wp14="http://schemas.microsoft.com/office/word/2010/wordprocessingDrawing" xmlns:wp="http://schemas.openxmlformats.org/drawingml/2006/wordprocessingDrawing" xmlns:w10="urn:schemas-microsoft-com:office:word" xmlns:w="http://schemas.openxmlformats.org/wordprocessingml/2006/main" xmlns:w14="http://schemas.microsoft.com/office/word/2010/wordml" xmlns:w15="http://schemas.microsoft.com/office/word/2012/wordml" xmlns:w16se="http://schemas.microsoft.com/office/word/2015/wordml/symex" xmlns:wpg="http://schemas.microsoft.com/office/word/2010/wordprocessingGroup" xmlns:wpi="http://schemas.microsoft.com/office/word/2010/wordprocessingInk" xmlns:wne="http://schemas.microsoft.com/office/word/2006/wordml" xmlns:wps="http://schemas.microsoft.com/office/word/2010/wordprocessingShape" mc:Ignorable="w14 w15 w16se wp14">
+<w:footnotes xmlns:wpc="http://schemas.microsoft.com/office/word/2010/wordprocessingCanvas" xmlns:cx="http://schemas.microsoft.com/office/drawing/2014/chartex" xmlns:cx1="http://schemas.microsoft.com/office/drawing/2015/9/8/chartex" xmlns:cx2="http://schemas.microsoft.com/office/drawing/2015/10/21/chartex" xmlns:cx3="http://schemas.microsoft.com/office/drawing/2016/5/9/chartex" xmlns:cx4="http://schemas.microsoft.com/office/drawing/2016/5/10/chartex" xmlns:cx5="http://schemas.microsoft.com/office/drawing/2016/5/11/chartex" xmlns:cx6="http://schemas.microsoft.com/office/drawing/2016/5/12/chartex" xmlns:cx7="http://schemas.microsoft.com/office/drawing/2016/5/13/chartex" xmlns:cx8="http://schemas.microsoft.com/office/drawing/2016/5/14/chartex" xmlns:mc="http://schemas.openxmlformats.org/markup-compatibility/2006" xmlns:aink="http://schemas.microsoft.com/office/drawing/2016/ink" xmlns:am3d="http://schemas.microsoft.com/office/drawing/2017/model3d" xmlns:o="urn:schemas-microsoft-com:office:office" xmlns:r="http://schemas.openxmlformats.org/officeDocument/2006/relationships" xmlns:m="http://schemas.openxmlformats.org/officeDocument/2006/math" xmlns:v="urn:schemas-microsoft-com:vml" xmlns:wp14="http://schemas.microsoft.com/office/word/2010/wordprocessingDrawing" xmlns:wp="http://schemas.openxmlformats.org/drawingml/2006/wordprocessingDrawing" xmlns:w10="urn:schemas-microsoft-com:office:word" xmlns:w="http://schemas.openxmlformats.org/wordprocessingml/2006/main" xmlns:w14="http://schemas.microsoft.com/office/word/2010/wordml" xmlns:w15="http://schemas.microsoft.com/office/word/2012/wordml" xmlns:w16cid="http://schemas.microsoft.com/office/word/2016/wordml/cid" xmlns:w16se="http://schemas.microsoft.com/office/word/2015/wordml/symex" xmlns:wpg="http://schemas.microsoft.com/office/word/2010/wordprocessingGroup" xmlns:wpi="http://schemas.microsoft.com/office/word/2010/wordprocessingInk" xmlns:wne="http://schemas.microsoft.com/office/word/2006/wordml" xmlns:wps="http://schemas.microsoft.com/office/word/2010/wordprocessingShape" mc:Ignorable="w14 w15 w16se w16cid wp14">
   <w:footnote w:type="separator" w:id="-1">
     <w:p>
       <w:pPr>
@@ -2091,7 +2437,7 @@
 </file>
 
 <file path=word/numbering.xml><?xml version="1.0" encoding="utf-8"?>
-<w:numbering xmlns:wpc="http://schemas.microsoft.com/office/word/2010/wordprocessingCanvas" xmlns:cx="http://schemas.microsoft.com/office/drawing/2014/chartex" xmlns:cx1="http://schemas.microsoft.com/office/drawing/2015/9/8/chartex" xmlns:cx2="http://schemas.microsoft.com/office/drawing/2015/10/21/chartex" xmlns:cx3="http://schemas.microsoft.com/office/drawing/2016/5/9/chartex" xmlns:cx4="http://schemas.microsoft.com/office/drawing/2016/5/10/chartex" xmlns:cx5="http://schemas.microsoft.com/office/drawing/2016/5/11/chartex" xmlns:cx6="http://schemas.microsoft.com/office/drawing/2016/5/12/chartex" xmlns:cx7="http://schemas.microsoft.com/office/drawing/2016/5/13/chartex" xmlns:cx8="http://schemas.microsoft.com/office/drawing/2016/5/14/chartex" xmlns:mc="http://schemas.openxmlformats.org/markup-compatibility/2006" xmlns:aink="http://schemas.microsoft.com/office/drawing/2016/ink" xmlns:o="urn:schemas-microsoft-com:office:office" xmlns:r="http://schemas.openxmlformats.org/officeDocument/2006/relationships" xmlns:m="http://schemas.openxmlformats.org/officeDocument/2006/math" xmlns:v="urn:schemas-microsoft-com:vml" xmlns:wp14="http://schemas.microsoft.com/office/word/2010/wordprocessingDrawing" xmlns:wp="http://schemas.openxmlformats.org/drawingml/2006/wordprocessingDrawing" xmlns:w10="urn:schemas-microsoft-com:office:word" xmlns:w="http://schemas.openxmlformats.org/wordprocessingml/2006/main" xmlns:w14="http://schemas.microsoft.com/office/word/2010/wordml" xmlns:w15="http://schemas.microsoft.com/office/word/2012/wordml" xmlns:w16se="http://schemas.microsoft.com/office/word/2015/wordml/symex" xmlns:wpg="http://schemas.microsoft.com/office/word/2010/wordprocessingGroup" xmlns:wpi="http://schemas.microsoft.com/office/word/2010/wordprocessingInk" xmlns:wne="http://schemas.microsoft.com/office/word/2006/wordml" xmlns:wps="http://schemas.microsoft.com/office/word/2010/wordprocessingShape" mc:Ignorable="w14 w15 w16se wp14">
+<w:numbering xmlns:wpc="http://schemas.microsoft.com/office/word/2010/wordprocessingCanvas" xmlns:cx="http://schemas.microsoft.com/office/drawing/2014/chartex" xmlns:cx1="http://schemas.microsoft.com/office/drawing/2015/9/8/chartex" xmlns:cx2="http://schemas.microsoft.com/office/drawing/2015/10/21/chartex" xmlns:cx3="http://schemas.microsoft.com/office/drawing/2016/5/9/chartex" xmlns:cx4="http://schemas.microsoft.com/office/drawing/2016/5/10/chartex" xmlns:cx5="http://schemas.microsoft.com/office/drawing/2016/5/11/chartex" xmlns:cx6="http://schemas.microsoft.com/office/drawing/2016/5/12/chartex" xmlns:cx7="http://schemas.microsoft.com/office/drawing/2016/5/13/chartex" xmlns:cx8="http://schemas.microsoft.com/office/drawing/2016/5/14/chartex" xmlns:mc="http://schemas.openxmlformats.org/markup-compatibility/2006" xmlns:aink="http://schemas.microsoft.com/office/drawing/2016/ink" xmlns:am3d="http://schemas.microsoft.com/office/drawing/2017/model3d" xmlns:o="urn:schemas-microsoft-com:office:office" xmlns:r="http://schemas.openxmlformats.org/officeDocument/2006/relationships" xmlns:m="http://schemas.openxmlformats.org/officeDocument/2006/math" xmlns:v="urn:schemas-microsoft-com:vml" xmlns:wp14="http://schemas.microsoft.com/office/word/2010/wordprocessingDrawing" xmlns:wp="http://schemas.openxmlformats.org/drawingml/2006/wordprocessingDrawing" xmlns:w10="urn:schemas-microsoft-com:office:word" xmlns:w="http://schemas.openxmlformats.org/wordprocessingml/2006/main" xmlns:w14="http://schemas.microsoft.com/office/word/2010/wordml" xmlns:w15="http://schemas.microsoft.com/office/word/2012/wordml" xmlns:w16cid="http://schemas.microsoft.com/office/word/2016/wordml/cid" xmlns:w16se="http://schemas.microsoft.com/office/word/2015/wordml/symex" xmlns:wpg="http://schemas.microsoft.com/office/word/2010/wordprocessingGroup" xmlns:wpi="http://schemas.microsoft.com/office/word/2010/wordprocessingInk" xmlns:wne="http://schemas.microsoft.com/office/word/2006/wordml" xmlns:wps="http://schemas.microsoft.com/office/word/2010/wordprocessingShape" mc:Ignorable="w14 w15 w16se w16cid wp14">
   <w:abstractNum w:abstractNumId="0" w15:restartNumberingAfterBreak="0">
     <w:nsid w:val="113677F2"/>
     <w:multiLevelType w:val="hybridMultilevel"/>
@@ -2327,7 +2673,7 @@
 </file>
 
 <file path=word/styles.xml><?xml version="1.0" encoding="utf-8"?>
-<w:styles xmlns:mc="http://schemas.openxmlformats.org/markup-compatibility/2006" xmlns:r="http://schemas.openxmlformats.org/officeDocument/2006/relationships" xmlns:w="http://schemas.openxmlformats.org/wordprocessingml/2006/main" xmlns:w14="http://schemas.microsoft.com/office/word/2010/wordml" xmlns:w15="http://schemas.microsoft.com/office/word/2012/wordml" xmlns:w16se="http://schemas.microsoft.com/office/word/2015/wordml/symex" mc:Ignorable="w14 w15 w16se">
+<w:styles xmlns:mc="http://schemas.openxmlformats.org/markup-compatibility/2006" xmlns:r="http://schemas.openxmlformats.org/officeDocument/2006/relationships" xmlns:w="http://schemas.openxmlformats.org/wordprocessingml/2006/main" xmlns:w14="http://schemas.microsoft.com/office/word/2010/wordml" xmlns:w15="http://schemas.microsoft.com/office/word/2012/wordml" xmlns:w16cid="http://schemas.microsoft.com/office/word/2016/wordml/cid" xmlns:w16se="http://schemas.microsoft.com/office/word/2015/wordml/symex" mc:Ignorable="w14 w15 w16se w16cid">
   <w:docDefaults>
     <w:rPrDefault>
       <w:rPr>
@@ -2343,7 +2689,7 @@
       </w:pPr>
     </w:pPrDefault>
   </w:docDefaults>
-  <w:latentStyles w:defLockedState="0" w:defUIPriority="99" w:defSemiHidden="0" w:defUnhideWhenUsed="0" w:defQFormat="0" w:count="374">
+  <w:latentStyles w:defLockedState="0" w:defUIPriority="99" w:defSemiHidden="0" w:defUnhideWhenUsed="0" w:defQFormat="0" w:count="375">
     <w:lsdException w:name="Normal" w:uiPriority="0" w:qFormat="1"/>
     <w:lsdException w:name="heading 1" w:uiPriority="9" w:qFormat="1"/>
     <w:lsdException w:name="heading 2" w:semiHidden="1" w:uiPriority="9" w:unhideWhenUsed="1" w:qFormat="1"/>
@@ -2449,7 +2795,6 @@
     <w:lsdException w:name="HTML Sample" w:semiHidden="1" w:unhideWhenUsed="1"/>
     <w:lsdException w:name="HTML Typewriter" w:semiHidden="1" w:unhideWhenUsed="1"/>
     <w:lsdException w:name="HTML Variable" w:semiHidden="1" w:unhideWhenUsed="1"/>
-    <w:lsdException w:name="Normal Table" w:semiHidden="1" w:unhideWhenUsed="1"/>
     <w:lsdException w:name="annotation subject" w:semiHidden="1" w:unhideWhenUsed="1"/>
     <w:lsdException w:name="No List" w:semiHidden="1" w:unhideWhenUsed="1"/>
     <w:lsdException w:name="Outline List 1" w:semiHidden="1" w:unhideWhenUsed="1"/>
@@ -2496,10 +2841,8 @@
     <w:lsdException w:name="Table Subtle 2" w:semiHidden="1" w:unhideWhenUsed="1"/>
     <w:lsdException w:name="Table Web 1" w:semiHidden="1" w:unhideWhenUsed="1"/>
     <w:lsdException w:name="Table Web 2" w:semiHidden="1" w:unhideWhenUsed="1"/>
-    <w:lsdException w:name="Table Web 3" w:semiHidden="1" w:unhideWhenUsed="1"/>
     <w:lsdException w:name="Balloon Text" w:semiHidden="1" w:unhideWhenUsed="1"/>
     <w:lsdException w:name="Table Grid" w:uiPriority="39"/>
-    <w:lsdException w:name="Table Theme" w:semiHidden="1" w:unhideWhenUsed="1"/>
     <w:lsdException w:name="Placeholder Text" w:semiHidden="1"/>
     <w:lsdException w:name="No Spacing" w:uiPriority="1" w:qFormat="1"/>
     <w:lsdException w:name="Light Shading" w:uiPriority="60"/>
@@ -2718,6 +3061,7 @@
     <w:lsdException w:name="Mention" w:semiHidden="1" w:unhideWhenUsed="1"/>
     <w:lsdException w:name="Smart Hyperlink" w:semiHidden="1" w:unhideWhenUsed="1"/>
     <w:lsdException w:name="Hashtag" w:semiHidden="1" w:unhideWhenUsed="1"/>
+    <w:lsdException w:name="Unresolved Mention" w:semiHidden="1" w:unhideWhenUsed="1"/>
   </w:latentStyles>
   <w:style w:type="paragraph" w:default="1" w:styleId="Normal">
     <w:name w:val="Normal"/>

</xml_diff>